<commit_message>
changed few and applied for surjer hasi network
</commit_message>
<xml_diff>
--- a/CV of Md. Lokman Hossen(RAW)[1].docx
+++ b/CV of Md. Lokman Hossen(RAW)[1].docx
@@ -1,7 +1,542 @@
 
 <file path=word/document.xml><?xml version="1.0" encoding="utf-8"?>
-<w:document xmlns:wpc="http://schemas.microsoft.com/office/word/2010/wordprocessingCanvas" xmlns:cx="http://schemas.microsoft.com/office/drawing/2014/chartex" xmlns:cx1="http://schemas.microsoft.com/office/drawing/2015/9/8/chartex" xmlns:mc="http://schemas.openxmlformats.org/markup-compatibility/2006" xmlns:o="urn:schemas-microsoft-com:office:office" xmlns:r="http://schemas.openxmlformats.org/officeDocument/2006/relationships" xmlns:m="http://schemas.openxmlformats.org/officeDocument/2006/math" xmlns:v="urn:schemas-microsoft-com:vml" xmlns:wp14="http://schemas.microsoft.com/office/word/2010/wordprocessingDrawing" xmlns:wp="http://schemas.openxmlformats.org/drawingml/2006/wordprocessingDrawing" xmlns:w10="urn:schemas-microsoft-com:office:word" xmlns:w="http://schemas.openxmlformats.org/wordprocessingml/2006/main" xmlns:w14="http://schemas.microsoft.com/office/word/2010/wordml" xmlns:w15="http://schemas.microsoft.com/office/word/2012/wordml" xmlns:w16se="http://schemas.microsoft.com/office/word/2015/wordml/symex" xmlns:wpg="http://schemas.microsoft.com/office/word/2010/wordprocessingGroup" xmlns:wpi="http://schemas.microsoft.com/office/word/2010/wordprocessingInk" xmlns:wne="http://schemas.microsoft.com/office/word/2006/wordml" xmlns:wps="http://schemas.microsoft.com/office/word/2010/wordprocessingShape" mc:Ignorable="w14 w15 w16se wp14">
+<w:document xmlns:wpc="http://schemas.microsoft.com/office/word/2010/wordprocessingCanvas" xmlns:cx="http://schemas.microsoft.com/office/drawing/2014/chartex" xmlns:cx1="http://schemas.microsoft.com/office/drawing/2015/9/8/chartex" xmlns:cx2="http://schemas.microsoft.com/office/drawing/2015/10/21/chartex" xmlns:cx3="http://schemas.microsoft.com/office/drawing/2016/5/9/chartex" xmlns:cx4="http://schemas.microsoft.com/office/drawing/2016/5/10/chartex" xmlns:cx5="http://schemas.microsoft.com/office/drawing/2016/5/11/chartex" xmlns:cx6="http://schemas.microsoft.com/office/drawing/2016/5/12/chartex" xmlns:cx7="http://schemas.microsoft.com/office/drawing/2016/5/13/chartex" xmlns:cx8="http://schemas.microsoft.com/office/drawing/2016/5/14/chartex" xmlns:mc="http://schemas.openxmlformats.org/markup-compatibility/2006" xmlns:aink="http://schemas.microsoft.com/office/drawing/2016/ink" xmlns:am3d="http://schemas.microsoft.com/office/drawing/2017/model3d" xmlns:o="urn:schemas-microsoft-com:office:office" xmlns:r="http://schemas.openxmlformats.org/officeDocument/2006/relationships" xmlns:m="http://schemas.openxmlformats.org/officeDocument/2006/math" xmlns:v="urn:schemas-microsoft-com:vml" xmlns:wp14="http://schemas.microsoft.com/office/word/2010/wordprocessingDrawing" xmlns:wp="http://schemas.openxmlformats.org/drawingml/2006/wordprocessingDrawing" xmlns:w10="urn:schemas-microsoft-com:office:word" xmlns:w="http://schemas.openxmlformats.org/wordprocessingml/2006/main" xmlns:w14="http://schemas.microsoft.com/office/word/2010/wordml" xmlns:w15="http://schemas.microsoft.com/office/word/2012/wordml" xmlns:w16cex="http://schemas.microsoft.com/office/word/2018/wordml/cex" xmlns:w16cid="http://schemas.microsoft.com/office/word/2016/wordml/cid" xmlns:w16="http://schemas.microsoft.com/office/word/2018/wordml" xmlns:w16sdtdh="http://schemas.microsoft.com/office/word/2020/wordml/sdtdatahash" xmlns:w16se="http://schemas.microsoft.com/office/word/2015/wordml/symex" xmlns:wpg="http://schemas.microsoft.com/office/word/2010/wordprocessingGroup" xmlns:wpi="http://schemas.microsoft.com/office/word/2010/wordprocessingInk" xmlns:wne="http://schemas.microsoft.com/office/word/2006/wordml" xmlns:wps="http://schemas.microsoft.com/office/word/2010/wordprocessingShape" mc:Ignorable="w14 w15 w16se w16cid w16 w16cex w16sdtdh wp14">
   <w:body>
+    <w:p>
+      <w:pPr>
+        <w:pStyle w:val="NoSpacing"/>
+        <w:jc w:val="both"/>
+        <w:rPr>
+          <w:rFonts w:asciiTheme="majorHAnsi" w:hAnsiTheme="majorHAnsi" w:cstheme="majorHAnsi"/>
+          <w:sz w:val="20"/>
+          <w:szCs w:val="20"/>
+        </w:rPr>
+      </w:pPr>
+    </w:p>
+    <w:p>
+      <w:pPr>
+        <w:pStyle w:val="NoSpacing"/>
+        <w:jc w:val="both"/>
+        <w:rPr>
+          <w:rFonts w:asciiTheme="majorHAnsi" w:hAnsiTheme="majorHAnsi" w:cstheme="majorHAnsi"/>
+          <w:sz w:val="20"/>
+          <w:szCs w:val="20"/>
+        </w:rPr>
+      </w:pPr>
+    </w:p>
+    <w:p>
+      <w:pPr>
+        <w:pStyle w:val="NoSpacing"/>
+        <w:jc w:val="both"/>
+        <w:rPr>
+          <w:rFonts w:asciiTheme="majorHAnsi" w:hAnsiTheme="majorHAnsi" w:cstheme="majorHAnsi"/>
+        </w:rPr>
+      </w:pPr>
+    </w:p>
+    <w:p>
+      <w:pPr>
+        <w:pStyle w:val="NoSpacing"/>
+        <w:jc w:val="both"/>
+        <w:rPr>
+          <w:rFonts w:asciiTheme="majorHAnsi" w:hAnsiTheme="majorHAnsi" w:cstheme="majorHAnsi"/>
+        </w:rPr>
+      </w:pPr>
+    </w:p>
+    <w:p>
+      <w:pPr>
+        <w:pStyle w:val="NoSpacing"/>
+        <w:jc w:val="both"/>
+        <w:rPr>
+          <w:rFonts w:asciiTheme="majorHAnsi" w:hAnsiTheme="majorHAnsi" w:cstheme="majorHAnsi"/>
+        </w:rPr>
+      </w:pPr>
+      <w:r>
+        <w:rPr>
+          <w:rFonts w:asciiTheme="majorHAnsi" w:hAnsiTheme="majorHAnsi" w:cstheme="majorHAnsi"/>
+        </w:rPr>
+        <w:t>Respected Concern,</w:t>
+      </w:r>
+    </w:p>
+    <w:p>
+      <w:pPr>
+        <w:pStyle w:val="NoSpacing"/>
+        <w:jc w:val="both"/>
+        <w:rPr>
+          <w:rFonts w:asciiTheme="majorHAnsi" w:hAnsiTheme="majorHAnsi" w:cstheme="majorHAnsi"/>
+        </w:rPr>
+      </w:pPr>
+      <w:r>
+        <w:rPr>
+          <w:rFonts w:asciiTheme="majorHAnsi" w:hAnsiTheme="majorHAnsi" w:cstheme="majorHAnsi"/>
+        </w:rPr>
+        <w:t>I am writing to express my interest in the “</w:t>
+      </w:r>
+      <w:r>
+        <w:rPr>
+          <w:rFonts w:asciiTheme="majorHAnsi" w:hAnsiTheme="majorHAnsi" w:cstheme="majorHAnsi"/>
+          <w:b/>
+          <w:bCs/>
+        </w:rPr>
+        <w:t>Senior Officer/ Officer, IT</w:t>
+      </w:r>
+      <w:r>
+        <w:rPr>
+          <w:rFonts w:asciiTheme="majorHAnsi" w:hAnsiTheme="majorHAnsi" w:cstheme="majorHAnsi"/>
+        </w:rPr>
+        <w:t xml:space="preserve">” position at </w:t>
+      </w:r>
+      <w:proofErr w:type="spellStart"/>
+      <w:r>
+        <w:rPr>
+          <w:rFonts w:asciiTheme="majorHAnsi" w:hAnsiTheme="majorHAnsi" w:cstheme="majorHAnsi"/>
+          <w:b/>
+          <w:bCs/>
+        </w:rPr>
+        <w:t>Surjer</w:t>
+      </w:r>
+      <w:proofErr w:type="spellEnd"/>
+      <w:r>
+        <w:rPr>
+          <w:rFonts w:asciiTheme="majorHAnsi" w:hAnsiTheme="majorHAnsi" w:cstheme="majorHAnsi"/>
+          <w:b/>
+          <w:bCs/>
+        </w:rPr>
+        <w:t xml:space="preserve"> </w:t>
+      </w:r>
+      <w:proofErr w:type="spellStart"/>
+      <w:r>
+        <w:rPr>
+          <w:rFonts w:asciiTheme="majorHAnsi" w:hAnsiTheme="majorHAnsi" w:cstheme="majorHAnsi"/>
+          <w:b/>
+          <w:bCs/>
+        </w:rPr>
+        <w:t>Hashi</w:t>
+      </w:r>
+      <w:proofErr w:type="spellEnd"/>
+      <w:r>
+        <w:rPr>
+          <w:rFonts w:asciiTheme="majorHAnsi" w:hAnsiTheme="majorHAnsi" w:cstheme="majorHAnsi"/>
+          <w:b/>
+          <w:bCs/>
+        </w:rPr>
+        <w:t xml:space="preserve"> Network</w:t>
+      </w:r>
+      <w:r>
+        <w:rPr>
+          <w:rFonts w:asciiTheme="majorHAnsi" w:hAnsiTheme="majorHAnsi" w:cstheme="majorHAnsi"/>
+          <w:b/>
+          <w:bCs/>
+        </w:rPr>
+        <w:t xml:space="preserve"> </w:t>
+      </w:r>
+      <w:r>
+        <w:rPr>
+          <w:rFonts w:asciiTheme="majorHAnsi" w:hAnsiTheme="majorHAnsi" w:cstheme="majorHAnsi"/>
+        </w:rPr>
+        <w:t xml:space="preserve">as advertised on </w:t>
+      </w:r>
+      <w:r>
+        <w:rPr>
+          <w:rFonts w:asciiTheme="majorHAnsi" w:hAnsiTheme="majorHAnsi" w:cstheme="majorHAnsi"/>
+        </w:rPr>
+        <w:t>LinkedIn</w:t>
+      </w:r>
+      <w:r>
+        <w:rPr>
+          <w:rFonts w:asciiTheme="majorHAnsi" w:hAnsiTheme="majorHAnsi" w:cstheme="majorHAnsi"/>
+        </w:rPr>
+        <w:t>. With a solid background in IT and technical support, I am confident that my skills and experience make me a suitable candidate for this role.</w:t>
+      </w:r>
+    </w:p>
+    <w:p>
+      <w:pPr>
+        <w:pStyle w:val="NoSpacing"/>
+        <w:jc w:val="both"/>
+        <w:rPr>
+          <w:rFonts w:asciiTheme="majorHAnsi" w:hAnsiTheme="majorHAnsi" w:cstheme="majorHAnsi"/>
+        </w:rPr>
+      </w:pPr>
+    </w:p>
+    <w:p>
+      <w:pPr>
+        <w:pStyle w:val="NoSpacing"/>
+        <w:jc w:val="both"/>
+        <w:rPr>
+          <w:rFonts w:asciiTheme="majorHAnsi" w:hAnsiTheme="majorHAnsi" w:cstheme="majorHAnsi"/>
+        </w:rPr>
+      </w:pPr>
+      <w:r>
+        <w:rPr>
+          <w:rFonts w:asciiTheme="majorHAnsi" w:hAnsiTheme="majorHAnsi" w:cstheme="majorHAnsi"/>
+        </w:rPr>
+        <w:t xml:space="preserve">Currently, I am working as an </w:t>
+      </w:r>
+      <w:r>
+        <w:rPr>
+          <w:rFonts w:asciiTheme="majorHAnsi" w:hAnsiTheme="majorHAnsi" w:cstheme="majorHAnsi"/>
+          <w:b/>
+          <w:bCs/>
+        </w:rPr>
+        <w:t>Executive - ICT</w:t>
+      </w:r>
+      <w:r>
+        <w:rPr>
+          <w:rFonts w:asciiTheme="majorHAnsi" w:hAnsiTheme="majorHAnsi" w:cstheme="majorHAnsi"/>
+        </w:rPr>
+        <w:t xml:space="preserve"> at </w:t>
+      </w:r>
+      <w:r>
+        <w:rPr>
+          <w:rFonts w:asciiTheme="majorHAnsi" w:hAnsiTheme="majorHAnsi" w:cstheme="majorHAnsi"/>
+          <w:b/>
+          <w:bCs/>
+        </w:rPr>
+        <w:t>Pacific Jeans Limited</w:t>
+      </w:r>
+      <w:r>
+        <w:rPr>
+          <w:rFonts w:asciiTheme="majorHAnsi" w:hAnsiTheme="majorHAnsi" w:cstheme="majorHAnsi"/>
+        </w:rPr>
+        <w:t xml:space="preserve"> in Chattogram, where I am</w:t>
+      </w:r>
+      <w:r>
+        <w:rPr>
+          <w:rFonts w:asciiTheme="majorHAnsi" w:hAnsiTheme="majorHAnsi" w:cstheme="majorHAnsi"/>
+        </w:rPr>
+        <w:t xml:space="preserve"> </w:t>
+      </w:r>
+      <w:r>
+        <w:rPr>
+          <w:rFonts w:asciiTheme="majorHAnsi" w:hAnsiTheme="majorHAnsi" w:cstheme="majorHAnsi"/>
+        </w:rPr>
+        <w:t>responsible for ensuring the smooth operation of all IT systems &amp; Network, including antivirus software, print services, email provision, and data security. I also provide technical support for both hardware and software issues, troubleshoot networks, and assist in the implementation and maintenance of LAN/WAN/Internet/Intranet connectivity for remote locations.</w:t>
+      </w:r>
+    </w:p>
+    <w:p>
+      <w:pPr>
+        <w:pStyle w:val="NoSpacing"/>
+        <w:jc w:val="both"/>
+        <w:rPr>
+          <w:rFonts w:asciiTheme="majorHAnsi" w:hAnsiTheme="majorHAnsi" w:cstheme="majorHAnsi"/>
+        </w:rPr>
+      </w:pPr>
+    </w:p>
+    <w:p>
+      <w:pPr>
+        <w:pStyle w:val="NoSpacing"/>
+        <w:jc w:val="both"/>
+        <w:rPr>
+          <w:rFonts w:asciiTheme="majorHAnsi" w:hAnsiTheme="majorHAnsi" w:cstheme="majorHAnsi"/>
+        </w:rPr>
+      </w:pPr>
+      <w:r>
+        <w:rPr>
+          <w:rFonts w:asciiTheme="majorHAnsi" w:hAnsiTheme="majorHAnsi" w:cstheme="majorHAnsi"/>
+        </w:rPr>
+        <w:t xml:space="preserve">Prior to my current role, I worked at </w:t>
+      </w:r>
+      <w:r>
+        <w:rPr>
+          <w:rFonts w:asciiTheme="majorHAnsi" w:hAnsiTheme="majorHAnsi" w:cstheme="majorHAnsi"/>
+          <w:b/>
+          <w:bCs/>
+        </w:rPr>
+        <w:t>Clifton Group</w:t>
+      </w:r>
+      <w:r>
+        <w:rPr>
+          <w:rFonts w:asciiTheme="majorHAnsi" w:hAnsiTheme="majorHAnsi" w:cstheme="majorHAnsi"/>
+        </w:rPr>
+        <w:t xml:space="preserve"> as an </w:t>
+      </w:r>
+      <w:r>
+        <w:rPr>
+          <w:rFonts w:asciiTheme="majorHAnsi" w:hAnsiTheme="majorHAnsi" w:cstheme="majorHAnsi"/>
+          <w:b/>
+          <w:bCs/>
+        </w:rPr>
+        <w:t>Executive-IT</w:t>
+      </w:r>
+      <w:r>
+        <w:rPr>
+          <w:rFonts w:asciiTheme="majorHAnsi" w:hAnsiTheme="majorHAnsi" w:cstheme="majorHAnsi"/>
+        </w:rPr>
+        <w:t>, where I gained substantial experience in installing networks, configuring routers, managing hardware and software, and administering network security. I was also responsible for providing helpdesk support and ensuring the optimal performance of the organization’s IT infrastructure.</w:t>
+      </w:r>
+    </w:p>
+    <w:p>
+      <w:pPr>
+        <w:pStyle w:val="NoSpacing"/>
+        <w:jc w:val="both"/>
+        <w:rPr>
+          <w:rFonts w:asciiTheme="majorHAnsi" w:hAnsiTheme="majorHAnsi" w:cstheme="majorHAnsi"/>
+        </w:rPr>
+      </w:pPr>
+    </w:p>
+    <w:p>
+      <w:pPr>
+        <w:pStyle w:val="NoSpacing"/>
+        <w:jc w:val="both"/>
+        <w:rPr>
+          <w:rFonts w:asciiTheme="majorHAnsi" w:hAnsiTheme="majorHAnsi" w:cstheme="majorHAnsi"/>
+        </w:rPr>
+      </w:pPr>
+      <w:r>
+        <w:rPr>
+          <w:rFonts w:asciiTheme="majorHAnsi" w:hAnsiTheme="majorHAnsi" w:cstheme="majorHAnsi"/>
+        </w:rPr>
+        <w:t xml:space="preserve">I hold a </w:t>
+      </w:r>
+      <w:r>
+        <w:rPr>
+          <w:rFonts w:asciiTheme="majorHAnsi" w:hAnsiTheme="majorHAnsi" w:cstheme="majorHAnsi"/>
+          <w:b/>
+          <w:bCs/>
+        </w:rPr>
+        <w:t>Bachelor of Science</w:t>
+      </w:r>
+      <w:r>
+        <w:rPr>
+          <w:rFonts w:asciiTheme="majorHAnsi" w:hAnsiTheme="majorHAnsi" w:cstheme="majorHAnsi"/>
+        </w:rPr>
+        <w:t xml:space="preserve"> in Electronics and Telecommunication Engineering from the International Islamic University Chittagong, where I achieved a CGPA of 3.273. Additionally, I have completed professional training in, </w:t>
+      </w:r>
+      <w:r>
+        <w:rPr>
+          <w:rFonts w:asciiTheme="majorHAnsi" w:hAnsiTheme="majorHAnsi" w:cstheme="majorHAnsi"/>
+          <w:b/>
+          <w:bCs/>
+        </w:rPr>
+        <w:t>Web Design</w:t>
+      </w:r>
+      <w:r>
+        <w:rPr>
+          <w:rFonts w:asciiTheme="majorHAnsi" w:hAnsiTheme="majorHAnsi" w:cstheme="majorHAnsi"/>
+        </w:rPr>
+        <w:t xml:space="preserve">, </w:t>
+      </w:r>
+      <w:r>
+        <w:rPr>
+          <w:rFonts w:asciiTheme="majorHAnsi" w:hAnsiTheme="majorHAnsi" w:cstheme="majorHAnsi"/>
+          <w:b/>
+          <w:bCs/>
+        </w:rPr>
+        <w:t>PHP web-app Development</w:t>
+      </w:r>
+      <w:r>
+        <w:rPr>
+          <w:rFonts w:asciiTheme="majorHAnsi" w:hAnsiTheme="majorHAnsi" w:cstheme="majorHAnsi"/>
+        </w:rPr>
+        <w:t>, Cisco Certified Network Associate (</w:t>
+      </w:r>
+      <w:r>
+        <w:rPr>
+          <w:rFonts w:asciiTheme="majorHAnsi" w:hAnsiTheme="majorHAnsi" w:cstheme="majorHAnsi"/>
+          <w:b/>
+          <w:bCs/>
+        </w:rPr>
+        <w:t>CCNA</w:t>
+      </w:r>
+      <w:r>
+        <w:rPr>
+          <w:rFonts w:asciiTheme="majorHAnsi" w:hAnsiTheme="majorHAnsi" w:cstheme="majorHAnsi"/>
+        </w:rPr>
+        <w:t>), and spoken English, which have further enhanced my technical and communication skills.</w:t>
+      </w:r>
+    </w:p>
+    <w:p>
+      <w:pPr>
+        <w:pStyle w:val="NoSpacing"/>
+        <w:jc w:val="both"/>
+        <w:rPr>
+          <w:rFonts w:asciiTheme="majorHAnsi" w:hAnsiTheme="majorHAnsi" w:cstheme="majorHAnsi"/>
+        </w:rPr>
+      </w:pPr>
+    </w:p>
+    <w:p>
+      <w:pPr>
+        <w:pStyle w:val="NoSpacing"/>
+        <w:jc w:val="both"/>
+        <w:rPr>
+          <w:rFonts w:asciiTheme="majorHAnsi" w:hAnsiTheme="majorHAnsi" w:cstheme="majorHAnsi"/>
+        </w:rPr>
+      </w:pPr>
+      <w:r>
+        <w:rPr>
+          <w:rFonts w:asciiTheme="majorHAnsi" w:hAnsiTheme="majorHAnsi" w:cstheme="majorHAnsi"/>
+        </w:rPr>
+        <w:t>As a dedicated IT professional, my goal is to leverage my experience and knowledge to deliver high-quality technical support and innovative solutions to complex technical challenges. I am committed to staying updated on the latest technologies to continuously improve my performance.</w:t>
+      </w:r>
+    </w:p>
+    <w:p>
+      <w:pPr>
+        <w:pStyle w:val="NoSpacing"/>
+        <w:jc w:val="both"/>
+        <w:rPr>
+          <w:rFonts w:asciiTheme="majorHAnsi" w:hAnsiTheme="majorHAnsi" w:cstheme="majorHAnsi"/>
+        </w:rPr>
+      </w:pPr>
+    </w:p>
+    <w:p>
+      <w:pPr>
+        <w:pStyle w:val="NoSpacing"/>
+        <w:jc w:val="both"/>
+        <w:rPr>
+          <w:rFonts w:asciiTheme="majorHAnsi" w:hAnsiTheme="majorHAnsi" w:cstheme="majorHAnsi"/>
+        </w:rPr>
+      </w:pPr>
+      <w:r>
+        <w:rPr>
+          <w:rFonts w:asciiTheme="majorHAnsi" w:hAnsiTheme="majorHAnsi" w:cstheme="majorHAnsi"/>
+        </w:rPr>
+        <w:t>Thank you for considering my application. I look forward to the opportunity for further discussion.</w:t>
+      </w:r>
+    </w:p>
+    <w:p>
+      <w:pPr>
+        <w:pStyle w:val="NoSpacing"/>
+        <w:jc w:val="both"/>
+        <w:rPr>
+          <w:rFonts w:asciiTheme="majorHAnsi" w:hAnsiTheme="majorHAnsi" w:cstheme="majorHAnsi"/>
+        </w:rPr>
+      </w:pPr>
+    </w:p>
+    <w:p>
+      <w:pPr>
+        <w:pStyle w:val="NoSpacing"/>
+        <w:jc w:val="both"/>
+        <w:rPr>
+          <w:rFonts w:asciiTheme="majorHAnsi" w:hAnsiTheme="majorHAnsi" w:cstheme="majorHAnsi"/>
+        </w:rPr>
+      </w:pPr>
+    </w:p>
+    <w:p>
+      <w:pPr>
+        <w:pStyle w:val="NoSpacing"/>
+        <w:jc w:val="both"/>
+        <w:rPr>
+          <w:rFonts w:asciiTheme="majorHAnsi" w:hAnsiTheme="majorHAnsi" w:cstheme="majorHAnsi"/>
+        </w:rPr>
+      </w:pPr>
+      <w:r>
+        <w:rPr>
+          <w:rFonts w:asciiTheme="majorHAnsi" w:hAnsiTheme="majorHAnsi" w:cstheme="majorHAnsi"/>
+        </w:rPr>
+        <w:t>Sincerely,</w:t>
+      </w:r>
+    </w:p>
+    <w:p>
+      <w:pPr>
+        <w:pStyle w:val="NoSpacing"/>
+        <w:jc w:val="both"/>
+        <w:rPr>
+          <w:rFonts w:asciiTheme="majorHAnsi" w:hAnsiTheme="majorHAnsi" w:cstheme="majorHAnsi"/>
+          <w:b/>
+          <w:bCs/>
+        </w:rPr>
+      </w:pPr>
+      <w:r>
+        <w:rPr>
+          <w:rFonts w:asciiTheme="majorHAnsi" w:hAnsiTheme="majorHAnsi" w:cstheme="majorHAnsi"/>
+          <w:b/>
+          <w:bCs/>
+        </w:rPr>
+        <w:t>Md. Lokman Hossen</w:t>
+      </w:r>
+    </w:p>
+    <w:p>
+      <w:pPr>
+        <w:pStyle w:val="NoSpacing"/>
+        <w:jc w:val="both"/>
+        <w:rPr>
+          <w:rFonts w:asciiTheme="majorHAnsi" w:hAnsiTheme="majorHAnsi" w:cstheme="majorHAnsi"/>
+          <w:i/>
+          <w:iCs/>
+        </w:rPr>
+      </w:pPr>
+      <w:r>
+        <w:rPr>
+          <w:rFonts w:asciiTheme="majorHAnsi" w:hAnsiTheme="majorHAnsi" w:cstheme="majorHAnsi"/>
+          <w:i/>
+          <w:iCs/>
+        </w:rPr>
+        <w:t>Executive-ICT</w:t>
+      </w:r>
+    </w:p>
+    <w:p>
+      <w:pPr>
+        <w:pStyle w:val="NoSpacing"/>
+        <w:jc w:val="both"/>
+        <w:rPr>
+          <w:rFonts w:asciiTheme="majorHAnsi" w:hAnsiTheme="majorHAnsi" w:cstheme="majorHAnsi"/>
+          <w:i/>
+          <w:iCs/>
+        </w:rPr>
+      </w:pPr>
+      <w:r>
+        <w:rPr>
+          <w:rFonts w:asciiTheme="majorHAnsi" w:hAnsiTheme="majorHAnsi" w:cstheme="majorHAnsi"/>
+          <w:i/>
+          <w:iCs/>
+        </w:rPr>
+        <w:t>Pacific Jeans Limited.</w:t>
+      </w:r>
+    </w:p>
+    <w:p>
+      <w:pPr>
+        <w:pStyle w:val="NoSpacing"/>
+        <w:jc w:val="both"/>
+        <w:rPr>
+          <w:rFonts w:asciiTheme="majorHAnsi" w:hAnsiTheme="majorHAnsi" w:cstheme="majorHAnsi"/>
+          <w:i/>
+          <w:iCs/>
+        </w:rPr>
+      </w:pPr>
+      <w:r>
+        <w:rPr>
+          <w:rFonts w:asciiTheme="majorHAnsi" w:hAnsiTheme="majorHAnsi" w:cstheme="majorHAnsi"/>
+          <w:i/>
+          <w:iCs/>
+        </w:rPr>
+        <w:t>Cell no: +8801853-118444, +8801521-222258</w:t>
+      </w:r>
+    </w:p>
+    <w:p>
+      <w:pPr>
+        <w:pStyle w:val="NoSpacing"/>
+        <w:jc w:val="both"/>
+        <w:rPr>
+          <w:rFonts w:asciiTheme="majorHAnsi" w:hAnsiTheme="majorHAnsi" w:cstheme="majorHAnsi"/>
+          <w:i/>
+          <w:iCs/>
+        </w:rPr>
+      </w:pPr>
+      <w:r>
+        <w:rPr>
+          <w:rFonts w:asciiTheme="majorHAnsi" w:hAnsiTheme="majorHAnsi" w:cstheme="majorHAnsi"/>
+          <w:i/>
+          <w:iCs/>
+        </w:rPr>
+        <w:t>Email: lokman063@gmail.com, lokman.hossen@pacificjeans.com</w:t>
+      </w:r>
+    </w:p>
+    <w:p>
+      <w:pPr>
+        <w:rPr>
+          <w:rFonts w:asciiTheme="majorHAnsi" w:eastAsia="Calibri" w:hAnsiTheme="majorHAnsi" w:cstheme="majorHAnsi"/>
+          <w:b/>
+          <w:color w:val="000000"/>
+        </w:rPr>
+      </w:pPr>
+      <w:r>
+        <w:rPr>
+          <w:rFonts w:asciiTheme="majorHAnsi" w:eastAsia="Calibri" w:hAnsiTheme="majorHAnsi" w:cstheme="majorHAnsi"/>
+          <w:b/>
+          <w:color w:val="000000"/>
+        </w:rPr>
+        <w:br w:type="page"/>
+      </w:r>
+    </w:p>
     <w:p>
       <w:pPr>
         <w:widowControl w:val="0"/>
@@ -28,25 +563,28 @@
           <w:b/>
           <w:noProof/>
           <w:color w:val="FFFFFF" w:themeColor="background1"/>
-        </w:rPr>
+          <w:sz w:val="28"/>
+          <w:szCs w:val="28"/>
+        </w:rPr>
+        <w:lastRenderedPageBreak/>
         <w:drawing>
-          <wp:anchor distT="0" distB="0" distL="114300" distR="114300" simplePos="0" relativeHeight="251674624" behindDoc="1" locked="0" layoutInCell="1" allowOverlap="1" wp14:anchorId="618E6B2D" wp14:editId="3147014C">
+          <wp:anchor distT="0" distB="0" distL="114300" distR="114300" simplePos="0" relativeHeight="251671552" behindDoc="1" locked="0" layoutInCell="1" allowOverlap="1" wp14:anchorId="28539EE3" wp14:editId="2B033459">
             <wp:simplePos x="0" y="0"/>
             <wp:positionH relativeFrom="margin">
-              <wp:posOffset>5038725</wp:posOffset>
+              <wp:posOffset>5116830</wp:posOffset>
             </wp:positionH>
             <wp:positionV relativeFrom="paragraph">
               <wp:posOffset>19050</wp:posOffset>
             </wp:positionV>
-            <wp:extent cx="1110615" cy="1317625"/>
-            <wp:effectExtent l="19050" t="19050" r="13335" b="15875"/>
+            <wp:extent cx="1090930" cy="1451610"/>
+            <wp:effectExtent l="19050" t="19050" r="13970" b="15240"/>
             <wp:wrapTight wrapText="bothSides">
               <wp:wrapPolygon edited="0">
-                <wp:start x="-370" y="-312"/>
-                <wp:lineTo x="-370" y="21548"/>
-                <wp:lineTo x="21489" y="21548"/>
-                <wp:lineTo x="21489" y="-312"/>
-                <wp:lineTo x="-370" y="-312"/>
+                <wp:start x="-377" y="-283"/>
+                <wp:lineTo x="-377" y="21543"/>
+                <wp:lineTo x="21499" y="21543"/>
+                <wp:lineTo x="21499" y="-283"/>
+                <wp:lineTo x="-377" y="-283"/>
               </wp:wrapPolygon>
             </wp:wrapTight>
             <wp:docPr id="53" name="Picture 53"/>
@@ -78,7 +616,7 @@
                   <pic:spPr bwMode="auto">
                     <a:xfrm>
                       <a:off x="0" y="0"/>
-                      <a:ext cx="1110615" cy="1317625"/>
+                      <a:ext cx="1090930" cy="1451610"/>
                     </a:xfrm>
                     <a:prstGeom prst="rect">
                       <a:avLst/>
@@ -96,89 +634,21 @@
             <wp14:sizeRelH relativeFrom="margin">
               <wp14:pctWidth>0</wp14:pctWidth>
             </wp14:sizeRelH>
+            <wp14:sizeRelV relativeFrom="margin">
+              <wp14:pctHeight>0</wp14:pctHeight>
+            </wp14:sizeRelV>
           </wp:anchor>
         </w:drawing>
       </w:r>
       <w:r>
         <w:rPr>
-          <w:rFonts w:asciiTheme="majorHAnsi" w:hAnsiTheme="majorHAnsi" w:cstheme="majorHAnsi"/>
-          <w:b/>
-          <w:noProof/>
-          <w:color w:val="FFFFFF" w:themeColor="background1"/>
-        </w:rPr>
-        <mc:AlternateContent>
-          <mc:Choice Requires="wps">
-            <w:drawing>
-              <wp:anchor distT="0" distB="0" distL="114300" distR="114300" simplePos="0" relativeHeight="251676672" behindDoc="1" locked="0" layoutInCell="1" allowOverlap="1" wp14:anchorId="77B78524" wp14:editId="7FB5F588">
-                <wp:simplePos x="0" y="0"/>
-                <wp:positionH relativeFrom="column">
-                  <wp:posOffset>1343025</wp:posOffset>
-                </wp:positionH>
-                <wp:positionV relativeFrom="paragraph">
-                  <wp:posOffset>-2714625</wp:posOffset>
-                </wp:positionV>
-                <wp:extent cx="352425" cy="5800725"/>
-                <wp:effectExtent l="57150" t="19050" r="85725" b="104775"/>
-                <wp:wrapNone/>
-                <wp:docPr id="56" name="Rectangle: Top Corners Snipped 56"/>
-                <wp:cNvGraphicFramePr/>
-                <a:graphic xmlns:a="http://schemas.openxmlformats.org/drawingml/2006/main">
-                  <a:graphicData uri="http://schemas.microsoft.com/office/word/2010/wordprocessingShape">
-                    <wps:wsp>
-                      <wps:cNvSpPr/>
-                      <wps:spPr>
-                        <a:xfrm rot="5400000">
-                          <a:off x="0" y="0"/>
-                          <a:ext cx="352425" cy="5800725"/>
-                        </a:xfrm>
-                        <a:prstGeom prst="snip2SameRect">
-                          <a:avLst/>
-                        </a:prstGeom>
-                      </wps:spPr>
-                      <wps:style>
-                        <a:lnRef idx="1">
-                          <a:schemeClr val="accent1"/>
-                        </a:lnRef>
-                        <a:fillRef idx="3">
-                          <a:schemeClr val="accent1"/>
-                        </a:fillRef>
-                        <a:effectRef idx="2">
-                          <a:schemeClr val="accent1"/>
-                        </a:effectRef>
-                        <a:fontRef idx="minor">
-                          <a:schemeClr val="lt1"/>
-                        </a:fontRef>
-                      </wps:style>
-                      <wps:bodyPr rot="0" spcFirstLastPara="0" vertOverflow="overflow" horzOverflow="overflow" vert="horz" wrap="square" lIns="91440" tIns="45720" rIns="91440" bIns="45720" numCol="1" spcCol="0" rtlCol="0" fromWordArt="0" anchor="ctr" anchorCtr="0" forceAA="0" compatLnSpc="1">
-                        <a:prstTxWarp prst="textNoShape">
-                          <a:avLst/>
-                        </a:prstTxWarp>
-                        <a:noAutofit/>
-                      </wps:bodyPr>
-                    </wps:wsp>
-                  </a:graphicData>
-                </a:graphic>
-                <wp14:sizeRelH relativeFrom="margin">
-                  <wp14:pctWidth>0</wp14:pctWidth>
-                </wp14:sizeRelH>
-                <wp14:sizeRelV relativeFrom="margin">
-                  <wp14:pctHeight>0</wp14:pctHeight>
-                </wp14:sizeRelV>
-              </wp:anchor>
-            </w:drawing>
-          </mc:Choice>
-          <mc:Fallback xmlns:cx2="http://schemas.microsoft.com/office/drawing/2015/10/21/chartex" xmlns:cx3="http://schemas.microsoft.com/office/drawing/2016/5/9/chartex" xmlns:cx4="http://schemas.microsoft.com/office/drawing/2016/5/10/chartex" xmlns:cx5="http://schemas.microsoft.com/office/drawing/2016/5/11/chartex" xmlns:cx6="http://schemas.microsoft.com/office/drawing/2016/5/12/chartex" xmlns:cx7="http://schemas.microsoft.com/office/drawing/2016/5/13/chartex" xmlns:cx8="http://schemas.microsoft.com/office/drawing/2016/5/14/chartex" xmlns:aink="http://schemas.microsoft.com/office/drawing/2016/ink" xmlns:am3d="http://schemas.microsoft.com/office/drawing/2017/model3d" xmlns:w16cex="http://schemas.microsoft.com/office/word/2018/wordml/cex" xmlns:w16cid="http://schemas.microsoft.com/office/word/2016/wordml/cid" xmlns:w16="http://schemas.microsoft.com/office/word/2018/wordml" xmlns:w16sdtdh="http://schemas.microsoft.com/office/word/2020/wordml/sdtdatahash">
-            <w:pict>
-              <v:shape w14:anchorId="61519795" id="Rectangle: Top Corners Snipped 56" o:spid="_x0000_s1026" style="position:absolute;margin-left:105.75pt;margin-top:-213.75pt;width:27.75pt;height:456.75pt;rotation:90;z-index:-251639808;visibility:visible;mso-wrap-style:square;mso-width-percent:0;mso-height-percent:0;mso-wrap-distance-left:9pt;mso-wrap-distance-top:0;mso-wrap-distance-right:9pt;mso-wrap-distance-bottom:0;mso-position-horizontal:absolute;mso-position-horizontal-relative:text;mso-position-vertical:absolute;mso-position-vertical-relative:text;mso-width-percent:0;mso-height-percent:0;mso-width-relative:margin;mso-height-relative:margin;v-text-anchor:middle" coordsize="352425,5800725" o:gfxdata="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" path="m58739,l293686,r58739,58739l352425,5800725r,l,5800725r,l,58739,58739,xe" fillcolor="#4f81bd [3204]" strokecolor="#4579b8 [3044]">
-                <v:fill color2="#a7bfde [1620]" rotate="t" angle="180" focus="100%" type="gradient">
-                  <o:fill v:ext="view" type="gradientUnscaled"/>
-                </v:fill>
-                <v:shadow on="t" color="black" opacity="22937f" origin=",.5" offset="0,.63889mm"/>
-                <v:path arrowok="t" o:connecttype="custom" o:connectlocs="58739,0;293686,0;352425,58739;352425,5800725;352425,5800725;0,5800725;0,5800725;0,58739;58739,0" o:connectangles="0,0,0,0,0,0,0,0,0"/>
-              </v:shape>
-            </w:pict>
-          </mc:Fallback>
-        </mc:AlternateContent>
+          <w:rFonts w:ascii="Calibri" w:eastAsia="Calibri" w:hAnsi="Calibri" w:cs="Calibri"/>
+          <w:b/>
+          <w:color w:val="000000"/>
+          <w:sz w:val="46"/>
+          <w:szCs w:val="46"/>
+        </w:rPr>
+        <w:t>MOHAMMED LOKMAN HOSSEN</w:t>
       </w:r>
       <w:r>
         <w:rPr>
@@ -188,7 +658,7 @@
           <w:sz w:val="40"/>
           <w:szCs w:val="40"/>
         </w:rPr>
-        <w:t xml:space="preserve">MOHAMMED LOKMAN HOSSEN </w:t>
+        <w:t xml:space="preserve"> </w:t>
       </w:r>
     </w:p>
     <w:p>
@@ -240,8 +710,9 @@
           <w:sz w:val="19"/>
           <w:szCs w:val="19"/>
         </w:rPr>
-        <w:t xml:space="preserve">floor, Road No. 01, A-block, Chandgaon Residential Area, Chandgaon, </w:t>
-      </w:r>
+        <w:t xml:space="preserve">floor, Road No. 01, A-block, </w:t>
+      </w:r>
+      <w:proofErr w:type="spellStart"/>
       <w:r>
         <w:rPr>
           <w:rFonts w:ascii="Calibri" w:eastAsia="Calibri" w:hAnsi="Calibri" w:cs="Calibri"/>
@@ -250,8 +721,9 @@
           <w:sz w:val="19"/>
           <w:szCs w:val="19"/>
         </w:rPr>
-        <w:t>Chattogram, Bangladesh</w:t>
-      </w:r>
+        <w:t>Chandgaon</w:t>
+      </w:r>
+      <w:proofErr w:type="spellEnd"/>
       <w:r>
         <w:rPr>
           <w:rFonts w:ascii="Calibri" w:eastAsia="Calibri" w:hAnsi="Calibri" w:cs="Calibri"/>
@@ -260,7 +732,29 @@
           <w:sz w:val="19"/>
           <w:szCs w:val="19"/>
         </w:rPr>
-        <w:t xml:space="preserve"> </w:t>
+        <w:t xml:space="preserve"> Residential Area, </w:t>
+      </w:r>
+      <w:proofErr w:type="spellStart"/>
+      <w:r>
+        <w:rPr>
+          <w:rFonts w:ascii="Calibri" w:eastAsia="Calibri" w:hAnsi="Calibri" w:cs="Calibri"/>
+          <w:i/>
+          <w:color w:val="000000"/>
+          <w:sz w:val="19"/>
+          <w:szCs w:val="19"/>
+        </w:rPr>
+        <w:t>Chandgaon</w:t>
+      </w:r>
+      <w:proofErr w:type="spellEnd"/>
+      <w:r>
+        <w:rPr>
+          <w:rFonts w:ascii="Calibri" w:eastAsia="Calibri" w:hAnsi="Calibri" w:cs="Calibri"/>
+          <w:i/>
+          <w:color w:val="000000"/>
+          <w:sz w:val="19"/>
+          <w:szCs w:val="19"/>
+        </w:rPr>
+        <w:t xml:space="preserve">, Chattogram, Bangladesh </w:t>
       </w:r>
     </w:p>
     <w:p>
@@ -335,48 +829,6 @@
         </w:rPr>
         <w:t>lokman063@gmail.com</w:t>
       </w:r>
-      <w:r>
-        <w:rPr>
-          <w:rFonts w:ascii="Calibri" w:eastAsia="Calibri" w:hAnsi="Calibri" w:cs="Calibri"/>
-          <w:i/>
-          <w:color w:val="000000"/>
-          <w:sz w:val="19"/>
-          <w:szCs w:val="19"/>
-          <w:u w:val="single"/>
-        </w:rPr>
-        <w:t>,</w:t>
-      </w:r>
-      <w:r>
-        <w:rPr>
-          <w:rFonts w:ascii="Calibri" w:eastAsia="Calibri" w:hAnsi="Calibri" w:cs="Calibri"/>
-          <w:i/>
-          <w:color w:val="000000"/>
-          <w:sz w:val="19"/>
-          <w:szCs w:val="19"/>
-        </w:rPr>
-        <w:t xml:space="preserve"> </w:t>
-      </w:r>
-      <w:r>
-        <w:rPr>
-          <w:rFonts w:ascii="Calibri" w:eastAsia="Calibri" w:hAnsi="Calibri" w:cs="Calibri"/>
-          <w:i/>
-          <w:color w:val="0000FF"/>
-          <w:sz w:val="19"/>
-          <w:szCs w:val="19"/>
-          <w:u w:val="single"/>
-        </w:rPr>
-        <w:t>lokman63@yahoo.com</w:t>
-      </w:r>
-      <w:r>
-        <w:rPr>
-          <w:rFonts w:ascii="Calibri" w:eastAsia="Calibri" w:hAnsi="Calibri" w:cs="Calibri"/>
-          <w:i/>
-          <w:color w:val="0000FF"/>
-          <w:sz w:val="19"/>
-          <w:szCs w:val="19"/>
-        </w:rPr>
-        <w:t xml:space="preserve"> </w:t>
-      </w:r>
     </w:p>
     <w:p>
       <w:pPr>
@@ -409,6 +861,48 @@
           <w:right w:val="nil"/>
           <w:between w:val="nil"/>
         </w:pBdr>
+        <w:spacing w:before="12" w:line="240" w:lineRule="auto"/>
+        <w:ind w:left="43"/>
+        <w:rPr>
+          <w:rFonts w:ascii="Calibri" w:eastAsia="Calibri" w:hAnsi="Calibri" w:cs="Calibri"/>
+          <w:i/>
+          <w:color w:val="0000FF"/>
+          <w:sz w:val="11"/>
+          <w:szCs w:val="11"/>
+        </w:rPr>
+      </w:pPr>
+    </w:p>
+    <w:p>
+      <w:pPr>
+        <w:widowControl w:val="0"/>
+        <w:pBdr>
+          <w:top w:val="nil"/>
+          <w:left w:val="nil"/>
+          <w:bottom w:val="nil"/>
+          <w:right w:val="nil"/>
+          <w:between w:val="nil"/>
+        </w:pBdr>
+        <w:spacing w:before="12" w:line="240" w:lineRule="auto"/>
+        <w:ind w:left="43"/>
+        <w:rPr>
+          <w:rFonts w:ascii="Calibri" w:eastAsia="Calibri" w:hAnsi="Calibri" w:cs="Calibri"/>
+          <w:i/>
+          <w:color w:val="0000FF"/>
+          <w:sz w:val="11"/>
+          <w:szCs w:val="11"/>
+        </w:rPr>
+      </w:pPr>
+    </w:p>
+    <w:p>
+      <w:pPr>
+        <w:widowControl w:val="0"/>
+        <w:pBdr>
+          <w:top w:val="nil"/>
+          <w:left w:val="nil"/>
+          <w:bottom w:val="nil"/>
+          <w:right w:val="nil"/>
+          <w:between w:val="nil"/>
+        </w:pBdr>
         <w:spacing w:before="309" w:line="240" w:lineRule="auto"/>
         <w:ind w:left="120"/>
         <w:rPr>
@@ -427,7 +921,7 @@
         <mc:AlternateContent>
           <mc:Choice Requires="wpg">
             <w:drawing>
-              <wp:anchor distT="0" distB="0" distL="114300" distR="114300" simplePos="0" relativeHeight="251653120" behindDoc="0" locked="0" layoutInCell="1" allowOverlap="1" wp14:anchorId="703F33D1" wp14:editId="43B3D3CF">
+              <wp:anchor distT="0" distB="0" distL="114300" distR="114300" simplePos="0" relativeHeight="251659264" behindDoc="0" locked="0" layoutInCell="1" allowOverlap="1" wp14:anchorId="7065C5EF" wp14:editId="0B6742C9">
                 <wp:simplePos x="0" y="0"/>
                 <wp:positionH relativeFrom="column">
                   <wp:posOffset>44450</wp:posOffset>
@@ -575,9 +1069,9 @@
               </wp:anchor>
             </w:drawing>
           </mc:Choice>
-          <mc:Fallback xmlns:cx2="http://schemas.microsoft.com/office/drawing/2015/10/21/chartex" xmlns:cx3="http://schemas.microsoft.com/office/drawing/2016/5/9/chartex" xmlns:cx4="http://schemas.microsoft.com/office/drawing/2016/5/10/chartex" xmlns:cx5="http://schemas.microsoft.com/office/drawing/2016/5/11/chartex" xmlns:cx6="http://schemas.microsoft.com/office/drawing/2016/5/12/chartex" xmlns:cx7="http://schemas.microsoft.com/office/drawing/2016/5/13/chartex" xmlns:cx8="http://schemas.microsoft.com/office/drawing/2016/5/14/chartex" xmlns:aink="http://schemas.microsoft.com/office/drawing/2016/ink" xmlns:am3d="http://schemas.microsoft.com/office/drawing/2017/model3d" xmlns:w16cex="http://schemas.microsoft.com/office/word/2018/wordml/cex" xmlns:w16cid="http://schemas.microsoft.com/office/word/2016/wordml/cid" xmlns:w16="http://schemas.microsoft.com/office/word/2018/wordml" xmlns:w16sdtdh="http://schemas.microsoft.com/office/word/2020/wordml/sdtdatahash">
+          <mc:Fallback>
             <w:pict>
-              <v:group w14:anchorId="703F33D1" id="Group 29" o:spid="_x0000_s1026" style="position:absolute;left:0;text-align:left;margin-left:3.5pt;margin-top:8.55pt;width:607.85pt;height:19pt;z-index:251653120" coordsize="77195,2415" o:gfxdata="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">
+              <v:group w14:anchorId="7065C5EF" id="Group 29" o:spid="_x0000_s1026" style="position:absolute;left:0;text-align:left;margin-left:3.5pt;margin-top:8.55pt;width:607.85pt;height:19pt;z-index:251659264" coordsize="77195,2415" o:gfxdata="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">
                 <v:line id="Straight Connector 6" o:spid="_x0000_s1027" style="position:absolute;visibility:visible;mso-wrap-style:square" from="20002,1181" to="77195,1181" o:connectortype="straight" o:gfxdata="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" filled="t" fillcolor="black [3213]" strokecolor="black [3213]"/>
                 <v:shapetype id="_x0000_t15" coordsize="21600,21600" o:spt="15" adj="16200" path="m@0,l,,,21600@0,21600,21600,10800xe">
                   <v:stroke joinstyle="miter"/>
@@ -657,7 +1151,64 @@
           <w:sz w:val="20"/>
           <w:szCs w:val="20"/>
         </w:rPr>
-        <w:t>To secure a challenging role in the IT sector that leverages my strong technical expertise in troubleshooting, Networking, hardware and software. My goal is to utilize my skills and abilities &amp; achieve professional growth while being resourceful, innovative &amp; flexible. I am committed to staying up-to-date with the latest technologies and trends in the field to enhance my skills and deliver optimal results for the organization.</w:t>
+        <w:t>To secure a challenging role in the IT sector that leverages my strong technical expertise in Networking, hardware and</w:t>
+      </w:r>
+      <w:r>
+        <w:rPr>
+          <w:rFonts w:asciiTheme="majorHAnsi" w:hAnsiTheme="majorHAnsi" w:cstheme="majorHAnsi"/>
+          <w:i/>
+          <w:sz w:val="20"/>
+          <w:szCs w:val="20"/>
+        </w:rPr>
+        <w:t xml:space="preserve"> </w:t>
+      </w:r>
+      <w:r>
+        <w:rPr>
+          <w:rFonts w:asciiTheme="majorHAnsi" w:hAnsiTheme="majorHAnsi" w:cstheme="majorHAnsi"/>
+          <w:i/>
+          <w:sz w:val="20"/>
+          <w:szCs w:val="20"/>
+        </w:rPr>
+        <w:t>software. My goal is to utilize my skills and abilities &amp; achieve professional growth while being resourceful, innovative</w:t>
+      </w:r>
+      <w:r>
+        <w:rPr>
+          <w:rFonts w:asciiTheme="majorHAnsi" w:hAnsiTheme="majorHAnsi" w:cstheme="majorHAnsi"/>
+          <w:i/>
+          <w:sz w:val="20"/>
+          <w:szCs w:val="20"/>
+        </w:rPr>
+        <w:t xml:space="preserve"> </w:t>
+      </w:r>
+      <w:r>
+        <w:rPr>
+          <w:rFonts w:asciiTheme="majorHAnsi" w:hAnsiTheme="majorHAnsi" w:cstheme="majorHAnsi"/>
+          <w:i/>
+          <w:sz w:val="20"/>
+          <w:szCs w:val="20"/>
+        </w:rPr>
+        <w:t>&amp; Flexible.</w:t>
+      </w:r>
+      <w:r>
+        <w:t xml:space="preserve"> </w:t>
+      </w:r>
+      <w:r>
+        <w:rPr>
+          <w:rFonts w:asciiTheme="majorHAnsi" w:hAnsiTheme="majorHAnsi" w:cstheme="majorHAnsi"/>
+          <w:i/>
+          <w:sz w:val="20"/>
+          <w:szCs w:val="20"/>
+        </w:rPr>
+        <w:t>I aim to contribute to a dynamic organization by optimizing IT infrastructure, ensuring seamless operations, and enhancing security measures to support business efficiency and growth</w:t>
+      </w:r>
+      <w:r>
+        <w:rPr>
+          <w:rFonts w:asciiTheme="majorHAnsi" w:hAnsiTheme="majorHAnsi" w:cstheme="majorHAnsi"/>
+          <w:i/>
+          <w:sz w:val="20"/>
+          <w:szCs w:val="20"/>
+        </w:rPr>
+        <w:t>.</w:t>
       </w:r>
     </w:p>
     <w:p>
@@ -682,7 +1233,7 @@
         <mc:AlternateContent>
           <mc:Choice Requires="wpg">
             <w:drawing>
-              <wp:anchor distT="0" distB="0" distL="114300" distR="114300" simplePos="0" relativeHeight="251661312" behindDoc="0" locked="0" layoutInCell="1" allowOverlap="1" wp14:anchorId="64D181D7" wp14:editId="546F068C">
+              <wp:anchor distT="0" distB="0" distL="114300" distR="114300" simplePos="0" relativeHeight="251662336" behindDoc="0" locked="0" layoutInCell="1" allowOverlap="1" wp14:anchorId="1379CE4C" wp14:editId="42EBF2B4">
                 <wp:simplePos x="0" y="0"/>
                 <wp:positionH relativeFrom="margin">
                   <wp:align>left</wp:align>
@@ -836,9 +1387,9 @@
               </wp:anchor>
             </w:drawing>
           </mc:Choice>
-          <mc:Fallback xmlns:cx2="http://schemas.microsoft.com/office/drawing/2015/10/21/chartex" xmlns:cx3="http://schemas.microsoft.com/office/drawing/2016/5/9/chartex" xmlns:cx4="http://schemas.microsoft.com/office/drawing/2016/5/10/chartex" xmlns:cx5="http://schemas.microsoft.com/office/drawing/2016/5/11/chartex" xmlns:cx6="http://schemas.microsoft.com/office/drawing/2016/5/12/chartex" xmlns:cx7="http://schemas.microsoft.com/office/drawing/2016/5/13/chartex" xmlns:cx8="http://schemas.microsoft.com/office/drawing/2016/5/14/chartex" xmlns:aink="http://schemas.microsoft.com/office/drawing/2016/ink" xmlns:am3d="http://schemas.microsoft.com/office/drawing/2017/model3d" xmlns:w16cex="http://schemas.microsoft.com/office/word/2018/wordml/cex" xmlns:w16cid="http://schemas.microsoft.com/office/word/2016/wordml/cid" xmlns:w16="http://schemas.microsoft.com/office/word/2018/wordml" xmlns:w16sdtdh="http://schemas.microsoft.com/office/word/2020/wordml/sdtdatahash">
+          <mc:Fallback>
             <w:pict>
-              <v:group w14:anchorId="64D181D7" id="Group 33" o:spid="_x0000_s1029" style="position:absolute;left:0;text-align:left;margin-left:0;margin-top:5.15pt;width:607.85pt;height:19pt;z-index:251661312;mso-position-horizontal:left;mso-position-horizontal-relative:margin;mso-width-relative:margin;mso-height-relative:margin" coordsize="77195,2415" o:gfxdata="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">
+              <v:group w14:anchorId="1379CE4C" id="Group 33" o:spid="_x0000_s1029" style="position:absolute;left:0;text-align:left;margin-left:0;margin-top:5.15pt;width:607.85pt;height:19pt;z-index:251662336;mso-position-horizontal:left;mso-position-horizontal-relative:margin;mso-width-relative:margin;mso-height-relative:margin" coordsize="77195,2415" o:gfxdata="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">
                 <v:line id="Straight Connector 34" o:spid="_x0000_s1030" style="position:absolute;visibility:visible;mso-wrap-style:square" from="20002,1181" to="77195,1181" o:connectortype="straight" o:gfxdata="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" filled="t" fillcolor="black [3213]" strokecolor="black [3213]"/>
                 <v:shape id="Arrow: Pentagon 35" o:spid="_x0000_s1031" type="#_x0000_t15" style="position:absolute;width:20962;height:2415;visibility:visible;mso-wrap-style:square;v-text-anchor:middle" o:gfxdata="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" adj="20356" fillcolor="black [3213]" strokecolor="black [3213]" strokeweight="1.5pt">
                   <v:textbox inset="0,1.44pt,0,0">
@@ -940,27 +1491,7 @@
           <w:sz w:val="20"/>
           <w:szCs w:val="20"/>
         </w:rPr>
-        <w:t xml:space="preserve">Pacific Jeans </w:t>
-      </w:r>
-      <w:r>
-        <w:rPr>
-          <w:rFonts w:asciiTheme="majorHAnsi" w:hAnsiTheme="majorHAnsi" w:cstheme="majorHAnsi"/>
-          <w:b/>
-          <w:i/>
-          <w:sz w:val="20"/>
-          <w:szCs w:val="20"/>
-        </w:rPr>
-        <w:t>Limited.</w:t>
-      </w:r>
-      <w:r>
-        <w:rPr>
-          <w:rFonts w:asciiTheme="majorHAnsi" w:hAnsiTheme="majorHAnsi" w:cstheme="majorHAnsi"/>
-          <w:b/>
-          <w:i/>
-          <w:sz w:val="20"/>
-          <w:szCs w:val="20"/>
-        </w:rPr>
-        <w:t xml:space="preserve"> Chattogram</w:t>
+        <w:t>Pacific Jeans Limited., Chattogram</w:t>
       </w:r>
     </w:p>
     <w:p>
@@ -984,7 +1515,29 @@
           <w:sz w:val="20"/>
           <w:szCs w:val="20"/>
         </w:rPr>
-        <w:t xml:space="preserve">July ,2024 -present </w:t>
+        <w:t>July,</w:t>
+      </w:r>
+      <w:r>
+        <w:rPr>
+          <w:rStyle w:val="Emphasis"/>
+          <w:rFonts w:asciiTheme="majorHAnsi" w:hAnsiTheme="majorHAnsi" w:cstheme="majorHAnsi"/>
+          <w:i w:val="0"/>
+          <w:iCs w:val="0"/>
+          <w:sz w:val="20"/>
+          <w:szCs w:val="20"/>
+        </w:rPr>
+        <w:t xml:space="preserve"> </w:t>
+      </w:r>
+      <w:r>
+        <w:rPr>
+          <w:rStyle w:val="Emphasis"/>
+          <w:rFonts w:asciiTheme="majorHAnsi" w:hAnsiTheme="majorHAnsi" w:cstheme="majorHAnsi"/>
+          <w:i w:val="0"/>
+          <w:iCs w:val="0"/>
+          <w:sz w:val="20"/>
+          <w:szCs w:val="20"/>
+        </w:rPr>
+        <w:t xml:space="preserve">2024 -present </w:t>
       </w:r>
     </w:p>
     <w:p>
@@ -1076,15 +1629,7 @@
           <w:sz w:val="20"/>
           <w:szCs w:val="20"/>
         </w:rPr>
-        <w:t>Email</w:t>
-      </w:r>
-      <w:r>
-        <w:rPr>
-          <w:rFonts w:asciiTheme="majorHAnsi" w:hAnsiTheme="majorHAnsi" w:cstheme="majorHAnsi"/>
-          <w:sz w:val="20"/>
-          <w:szCs w:val="20"/>
-        </w:rPr>
-        <w:t xml:space="preserve"> provision and ensure the security of data from internal and external unauthorized access.</w:t>
+        <w:t>email provision and ensure the security of data from internal and external unauthorized access.</w:t>
       </w:r>
     </w:p>
     <w:p>
@@ -1176,15 +1721,7 @@
           <w:sz w:val="20"/>
           <w:szCs w:val="20"/>
         </w:rPr>
-        <w:t>Systems</w:t>
-      </w:r>
-      <w:r>
-        <w:rPr>
-          <w:rFonts w:asciiTheme="majorHAnsi" w:hAnsiTheme="majorHAnsi" w:cstheme="majorHAnsi"/>
-          <w:sz w:val="20"/>
-          <w:szCs w:val="20"/>
-        </w:rPr>
-        <w:t xml:space="preserve"> for those locations to maintain the entire internet/intranet from a central point.</w:t>
+        <w:t>systems for those locations to maintain the entire internet/intranet from a central point.</w:t>
       </w:r>
     </w:p>
     <w:p>
@@ -1230,34 +1767,18 @@
           <w:sz w:val="20"/>
           <w:szCs w:val="20"/>
         </w:rPr>
-        <w:t xml:space="preserve">Maintain IT asset register. Any other task </w:t>
-      </w:r>
-      <w:r>
-        <w:rPr>
-          <w:rFonts w:asciiTheme="majorHAnsi" w:hAnsiTheme="majorHAnsi" w:cstheme="majorHAnsi"/>
-          <w:sz w:val="20"/>
-          <w:szCs w:val="20"/>
-        </w:rPr>
-        <w:t>assigns</w:t>
-      </w:r>
-      <w:r>
-        <w:rPr>
-          <w:rFonts w:asciiTheme="majorHAnsi" w:hAnsiTheme="majorHAnsi" w:cstheme="majorHAnsi"/>
-          <w:sz w:val="20"/>
-          <w:szCs w:val="20"/>
-        </w:rPr>
-        <w:t xml:space="preserve"> by the Management.</w:t>
-      </w:r>
-    </w:p>
-    <w:p>
-      <w:pPr>
-        <w:ind w:left="40"/>
-        <w:jc w:val="both"/>
-        <w:rPr>
-          <w:rFonts w:asciiTheme="majorHAnsi" w:hAnsiTheme="majorHAnsi" w:cstheme="majorHAnsi"/>
-          <w:b/>
-          <w:sz w:val="20"/>
-          <w:szCs w:val="20"/>
+        <w:t>Maintain IT asset register. Any other task assigns by the Management.</w:t>
+      </w:r>
+    </w:p>
+    <w:p>
+      <w:pPr>
+        <w:pStyle w:val="NoSpacing"/>
+        <w:spacing w:line="276" w:lineRule="auto"/>
+        <w:ind w:left="360"/>
+        <w:rPr>
+          <w:rFonts w:asciiTheme="majorHAnsi" w:hAnsiTheme="majorHAnsi" w:cstheme="majorHAnsi"/>
+          <w:sz w:val="6"/>
+          <w:szCs w:val="6"/>
         </w:rPr>
       </w:pPr>
     </w:p>
@@ -1341,15 +1862,7 @@
           <w:sz w:val="20"/>
           <w:szCs w:val="20"/>
         </w:rPr>
-        <w:t>June, 2024</w:t>
-      </w:r>
-      <w:r>
-        <w:rPr>
-          <w:rFonts w:asciiTheme="majorHAnsi" w:hAnsiTheme="majorHAnsi" w:cstheme="majorHAnsi"/>
-          <w:sz w:val="20"/>
-          <w:szCs w:val="20"/>
-        </w:rPr>
-        <w:t xml:space="preserve"> (2.3 years)</w:t>
+        <w:t>June, 2024 (2.3 years)</w:t>
       </w:r>
     </w:p>
     <w:p>
@@ -1412,15 +1925,7 @@
           <w:sz w:val="20"/>
           <w:szCs w:val="20"/>
         </w:rPr>
-        <w:t>2. Clifton</w:t>
-      </w:r>
-      <w:r>
-        <w:rPr>
-          <w:rFonts w:asciiTheme="majorHAnsi" w:hAnsiTheme="majorHAnsi" w:cstheme="majorHAnsi"/>
-          <w:sz w:val="20"/>
-          <w:szCs w:val="20"/>
-        </w:rPr>
-        <w:t xml:space="preserve"> Apparels Ltd. (Knitting)</w:t>
+        <w:t>2.Clifton Apparels Ltd. (Knitting)</w:t>
       </w:r>
     </w:p>
     <w:p>
@@ -1520,15 +2025,7 @@
           <w:sz w:val="20"/>
           <w:szCs w:val="20"/>
         </w:rPr>
-        <w:t>Protection</w:t>
-      </w:r>
-      <w:r>
-        <w:rPr>
-          <w:rFonts w:asciiTheme="majorHAnsi" w:hAnsiTheme="majorHAnsi" w:cstheme="majorHAnsi"/>
-          <w:sz w:val="20"/>
-          <w:szCs w:val="20"/>
-        </w:rPr>
-        <w:t>, and email security &amp; Maintain documentation of the network infrastructure, configurations, and</w:t>
+        <w:t>protection, and email security &amp; Maintain documentation of the network infrastructure, configurations, and</w:t>
       </w:r>
     </w:p>
     <w:p>
@@ -1548,15 +2045,7 @@
           <w:sz w:val="20"/>
           <w:szCs w:val="20"/>
         </w:rPr>
-        <w:t>Procedures</w:t>
-      </w:r>
-      <w:r>
-        <w:rPr>
-          <w:rFonts w:asciiTheme="majorHAnsi" w:hAnsiTheme="majorHAnsi" w:cstheme="majorHAnsi"/>
-          <w:sz w:val="20"/>
-          <w:szCs w:val="20"/>
-        </w:rPr>
-        <w:t>.</w:t>
+        <w:t>procedures.</w:t>
       </w:r>
     </w:p>
     <w:p>
@@ -1616,23 +2105,13 @@
           <w:szCs w:val="20"/>
         </w:rPr>
       </w:pPr>
-      <w:bookmarkStart w:id="0" w:name="_GoBack"/>
-      <w:bookmarkEnd w:id="0"/>
-      <w:r>
-        <w:rPr>
-          <w:rFonts w:asciiTheme="majorHAnsi" w:hAnsiTheme="majorHAnsi" w:cstheme="majorHAnsi"/>
-          <w:sz w:val="20"/>
-          <w:szCs w:val="20"/>
-        </w:rPr>
-        <w:t>Networking</w:t>
-      </w:r>
-      <w:r>
-        <w:rPr>
-          <w:rFonts w:asciiTheme="majorHAnsi" w:hAnsiTheme="majorHAnsi" w:cstheme="majorHAnsi"/>
-          <w:sz w:val="20"/>
-          <w:szCs w:val="20"/>
-        </w:rPr>
-        <w:t xml:space="preserve"> equipment</w:t>
+      <w:r>
+        <w:rPr>
+          <w:rFonts w:asciiTheme="majorHAnsi" w:hAnsiTheme="majorHAnsi" w:cstheme="majorHAnsi"/>
+          <w:sz w:val="20"/>
+          <w:szCs w:val="20"/>
+        </w:rPr>
+        <w:t>networking equipment</w:t>
       </w:r>
     </w:p>
     <w:p>
@@ -1698,7 +2177,7 @@
           <w:sz w:val="20"/>
           <w:szCs w:val="20"/>
         </w:rPr>
-        <w:t>Troubleshooting</w:t>
+        <w:t>troubleshooting</w:t>
       </w:r>
     </w:p>
     <w:p>
@@ -1721,6 +2200,7 @@
           <w:sz w:val="20"/>
           <w:szCs w:val="20"/>
         </w:rPr>
+        <w:lastRenderedPageBreak/>
         <w:t>Install, upgrade and troubleshoot different computers on Windows, Linux and Mac.</w:t>
       </w:r>
     </w:p>
@@ -1744,7 +2224,6 @@
           <w:sz w:val="20"/>
           <w:szCs w:val="20"/>
         </w:rPr>
-        <w:lastRenderedPageBreak/>
         <w:t>Facing Audit and Prepare all documents related to IT</w:t>
       </w:r>
     </w:p>
@@ -1866,7 +2345,7 @@
         <mc:AlternateContent>
           <mc:Choice Requires="wpg">
             <w:drawing>
-              <wp:anchor distT="0" distB="0" distL="114300" distR="114300" simplePos="0" relativeHeight="251656192" behindDoc="0" locked="0" layoutInCell="1" allowOverlap="1" wp14:anchorId="425B02D9" wp14:editId="20D7FF1F">
+              <wp:anchor distT="0" distB="0" distL="114300" distR="114300" simplePos="0" relativeHeight="251660288" behindDoc="0" locked="0" layoutInCell="1" allowOverlap="1" wp14:anchorId="70CACCF6" wp14:editId="2F25F6F3">
                 <wp:simplePos x="0" y="0"/>
                 <wp:positionH relativeFrom="margin">
                   <wp:posOffset>57150</wp:posOffset>
@@ -2020,9 +2499,9 @@
               </wp:anchor>
             </w:drawing>
           </mc:Choice>
-          <mc:Fallback xmlns:cx2="http://schemas.microsoft.com/office/drawing/2015/10/21/chartex" xmlns:cx3="http://schemas.microsoft.com/office/drawing/2016/5/9/chartex" xmlns:cx4="http://schemas.microsoft.com/office/drawing/2016/5/10/chartex" xmlns:cx5="http://schemas.microsoft.com/office/drawing/2016/5/11/chartex" xmlns:cx6="http://schemas.microsoft.com/office/drawing/2016/5/12/chartex" xmlns:cx7="http://schemas.microsoft.com/office/drawing/2016/5/13/chartex" xmlns:cx8="http://schemas.microsoft.com/office/drawing/2016/5/14/chartex" xmlns:aink="http://schemas.microsoft.com/office/drawing/2016/ink" xmlns:am3d="http://schemas.microsoft.com/office/drawing/2017/model3d" xmlns:w16cex="http://schemas.microsoft.com/office/word/2018/wordml/cex" xmlns:w16cid="http://schemas.microsoft.com/office/word/2016/wordml/cid" xmlns:w16="http://schemas.microsoft.com/office/word/2018/wordml" xmlns:w16sdtdh="http://schemas.microsoft.com/office/word/2020/wordml/sdtdatahash">
+          <mc:Fallback>
             <w:pict>
-              <v:group w14:anchorId="425B02D9" id="Group 28" o:spid="_x0000_s1032" style="position:absolute;left:0;text-align:left;margin-left:4.5pt;margin-top:8.65pt;width:607.95pt;height:19pt;z-index:251656192;mso-position-horizontal-relative:margin;mso-width-relative:margin;mso-height-relative:margin" coordsize="77213,2415" o:gfxdata="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">
+              <v:group w14:anchorId="70CACCF6" id="Group 28" o:spid="_x0000_s1032" style="position:absolute;left:0;text-align:left;margin-left:4.5pt;margin-top:8.65pt;width:607.95pt;height:19pt;z-index:251660288;mso-position-horizontal-relative:margin;mso-width-relative:margin;mso-height-relative:margin" coordsize="77213,2415" o:gfxdata="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">
                 <v:line id="Straight Connector 18" o:spid="_x0000_s1033" style="position:absolute;visibility:visible;mso-wrap-style:square" from="20020,1184" to="77213,1184" o:connectortype="straight" o:gfxdata="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" filled="t" fillcolor="black [3213]" strokecolor="black [3213]"/>
                 <v:shape id="Arrow: Pentagon 19" o:spid="_x0000_s1034" type="#_x0000_t15" style="position:absolute;width:20962;height:2415;visibility:visible;mso-wrap-style:square;v-text-anchor:middle" o:gfxdata="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" adj="20356" fillcolor="black [3213]" strokecolor="black [3213]" strokeweight="1.5pt">
                   <v:textbox inset="0,1.44pt,0,0">
@@ -2098,16 +2577,7 @@
           <w:sz w:val="20"/>
           <w:szCs w:val="20"/>
         </w:rPr>
-        <w:t xml:space="preserve">Programming </w:t>
-      </w:r>
-      <w:r>
-        <w:rPr>
-          <w:rFonts w:asciiTheme="majorHAnsi" w:hAnsiTheme="majorHAnsi" w:cstheme="majorHAnsi"/>
-          <w:b/>
-          <w:sz w:val="20"/>
-          <w:szCs w:val="20"/>
-        </w:rPr>
-        <w:t>Languages</w:t>
+        <w:t>Programming Languages</w:t>
       </w:r>
       <w:r>
         <w:rPr>
@@ -2201,16 +2671,7 @@
           <w:sz w:val="20"/>
           <w:szCs w:val="20"/>
         </w:rPr>
-        <w:t xml:space="preserve">Operating </w:t>
-      </w:r>
-      <w:r>
-        <w:rPr>
-          <w:rFonts w:asciiTheme="majorHAnsi" w:hAnsiTheme="majorHAnsi" w:cstheme="majorHAnsi"/>
-          <w:b/>
-          <w:sz w:val="20"/>
-          <w:szCs w:val="20"/>
-        </w:rPr>
-        <w:t>System</w:t>
+        <w:t>Operating System</w:t>
       </w:r>
       <w:r>
         <w:rPr>
@@ -2245,7 +2706,7 @@
           <w:sz w:val="20"/>
           <w:szCs w:val="20"/>
         </w:rPr>
-        <w:t xml:space="preserve">Windows </w:t>
+        <w:t>Windows</w:t>
       </w:r>
     </w:p>
     <w:p>
@@ -2292,23 +2753,7 @@
           <w:sz w:val="20"/>
           <w:szCs w:val="20"/>
         </w:rPr>
-        <w:t xml:space="preserve"> Microsoft Office</w:t>
-      </w:r>
-      <w:r>
-        <w:rPr>
-          <w:rFonts w:asciiTheme="majorHAnsi" w:hAnsiTheme="majorHAnsi" w:cstheme="majorHAnsi"/>
-          <w:sz w:val="20"/>
-          <w:szCs w:val="20"/>
-        </w:rPr>
-        <w:t xml:space="preserve"> (word, excel, PowerPoint, outlook)</w:t>
-      </w:r>
-      <w:r>
-        <w:rPr>
-          <w:rFonts w:asciiTheme="majorHAnsi" w:hAnsiTheme="majorHAnsi" w:cstheme="majorHAnsi"/>
-          <w:sz w:val="20"/>
-          <w:szCs w:val="20"/>
-        </w:rPr>
-        <w:t xml:space="preserve">, Cisco packet tracer, MATLAB, </w:t>
+        <w:t xml:space="preserve"> Microsoft Office (word, excel, PowerPoint, outlook), Cisco packet tracer, MATLAB, </w:t>
       </w:r>
     </w:p>
     <w:p>
@@ -2330,29 +2775,39 @@
         </w:rPr>
         <w:t xml:space="preserve">CST, </w:t>
       </w:r>
-      <w:r>
-        <w:rPr>
-          <w:rFonts w:asciiTheme="majorHAnsi" w:hAnsiTheme="majorHAnsi" w:cstheme="majorHAnsi"/>
-          <w:sz w:val="20"/>
-          <w:szCs w:val="20"/>
-        </w:rPr>
-        <w:t>p</w:t>
-      </w:r>
-      <w:r>
-        <w:rPr>
-          <w:rFonts w:asciiTheme="majorHAnsi" w:hAnsiTheme="majorHAnsi" w:cstheme="majorHAnsi"/>
-          <w:sz w:val="20"/>
-          <w:szCs w:val="20"/>
-        </w:rPr>
-        <w:t>hpstorm, Adobe</w:t>
-      </w:r>
-      <w:r>
-        <w:rPr>
-          <w:rFonts w:asciiTheme="majorHAnsi" w:hAnsiTheme="majorHAnsi" w:cstheme="majorHAnsi"/>
-          <w:sz w:val="20"/>
-          <w:szCs w:val="20"/>
-        </w:rPr>
-        <w:t xml:space="preserve"> Photoshop, Adobe Illustrator.  </w:t>
+      <w:proofErr w:type="spellStart"/>
+      <w:r>
+        <w:rPr>
+          <w:rFonts w:asciiTheme="majorHAnsi" w:hAnsiTheme="majorHAnsi" w:cstheme="majorHAnsi"/>
+          <w:sz w:val="20"/>
+          <w:szCs w:val="20"/>
+        </w:rPr>
+        <w:t>phpstorm</w:t>
+      </w:r>
+      <w:proofErr w:type="spellEnd"/>
+      <w:r>
+        <w:rPr>
+          <w:rFonts w:asciiTheme="majorHAnsi" w:hAnsiTheme="majorHAnsi" w:cstheme="majorHAnsi"/>
+          <w:sz w:val="20"/>
+          <w:szCs w:val="20"/>
+        </w:rPr>
+        <w:t>, Adobe Photoshop, Adobe Illustrator</w:t>
+      </w:r>
+      <w:r>
+        <w:rPr>
+          <w:rFonts w:asciiTheme="majorHAnsi" w:hAnsiTheme="majorHAnsi" w:cstheme="majorHAnsi"/>
+          <w:sz w:val="20"/>
+          <w:szCs w:val="20"/>
+        </w:rPr>
+        <w:t>, VMware, Workstation</w:t>
+      </w:r>
+      <w:r>
+        <w:rPr>
+          <w:rFonts w:asciiTheme="majorHAnsi" w:hAnsiTheme="majorHAnsi" w:cstheme="majorHAnsi"/>
+          <w:sz w:val="20"/>
+          <w:szCs w:val="20"/>
+        </w:rPr>
+        <w:t xml:space="preserve">  </w:t>
       </w:r>
     </w:p>
     <w:p>
@@ -2383,7 +2838,7 @@
         <mc:AlternateContent>
           <mc:Choice Requires="wpg">
             <w:drawing>
-              <wp:anchor distT="0" distB="0" distL="114300" distR="114300" simplePos="0" relativeHeight="251659264" behindDoc="0" locked="0" layoutInCell="1" allowOverlap="1" wp14:anchorId="7F61A632" wp14:editId="6031C180">
+              <wp:anchor distT="0" distB="0" distL="114300" distR="114300" simplePos="0" relativeHeight="251661312" behindDoc="0" locked="0" layoutInCell="1" allowOverlap="1" wp14:anchorId="5E7F8C3C" wp14:editId="5E33D055">
                 <wp:simplePos x="0" y="0"/>
                 <wp:positionH relativeFrom="margin">
                   <wp:align>left</wp:align>
@@ -2546,9 +3001,9 @@
               </wp:anchor>
             </w:drawing>
           </mc:Choice>
-          <mc:Fallback xmlns:cx2="http://schemas.microsoft.com/office/drawing/2015/10/21/chartex" xmlns:cx3="http://schemas.microsoft.com/office/drawing/2016/5/9/chartex" xmlns:cx4="http://schemas.microsoft.com/office/drawing/2016/5/10/chartex" xmlns:cx5="http://schemas.microsoft.com/office/drawing/2016/5/11/chartex" xmlns:cx6="http://schemas.microsoft.com/office/drawing/2016/5/12/chartex" xmlns:cx7="http://schemas.microsoft.com/office/drawing/2016/5/13/chartex" xmlns:cx8="http://schemas.microsoft.com/office/drawing/2016/5/14/chartex" xmlns:aink="http://schemas.microsoft.com/office/drawing/2016/ink" xmlns:am3d="http://schemas.microsoft.com/office/drawing/2017/model3d" xmlns:w16cex="http://schemas.microsoft.com/office/word/2018/wordml/cex" xmlns:w16cid="http://schemas.microsoft.com/office/word/2016/wordml/cid" xmlns:w16="http://schemas.microsoft.com/office/word/2018/wordml" xmlns:w16sdtdh="http://schemas.microsoft.com/office/word/2020/wordml/sdtdatahash">
+          <mc:Fallback>
             <w:pict>
-              <v:group w14:anchorId="7F61A632" id="Group 27" o:spid="_x0000_s1035" style="position:absolute;left:0;text-align:left;margin-left:0;margin-top:4.85pt;width:608pt;height:19pt;z-index:251659264;mso-position-horizontal:left;mso-position-horizontal-relative:margin" coordsize="77215,2415" o:gfxdata="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">
+              <v:group w14:anchorId="5E7F8C3C" id="Group 27" o:spid="_x0000_s1035" style="position:absolute;left:0;text-align:left;margin-left:0;margin-top:4.85pt;width:608pt;height:19pt;z-index:251661312;mso-position-horizontal:left;mso-position-horizontal-relative:margin" coordsize="77215,2415" o:gfxdata="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">
                 <v:line id="Straight Connector 25" o:spid="_x0000_s1036" style="position:absolute;visibility:visible;mso-wrap-style:square" from="20022,1189" to="77215,1189" o:connectortype="straight" o:gfxdata="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" filled="t" fillcolor="black [3213]" strokecolor="black [3213]"/>
                 <v:shape id="Arrow: Pentagon 26" o:spid="_x0000_s1037" type="#_x0000_t15" style="position:absolute;width:20962;height:2415;visibility:visible;mso-wrap-style:square;v-text-anchor:middle" o:gfxdata="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" adj="20356" fillcolor="black [3213]" strokecolor="black [3213]" strokeweight="1.5pt">
                   <v:textbox inset="0,1.44pt,0,0">
@@ -2666,17 +3121,7 @@
           <w:sz w:val="20"/>
           <w:szCs w:val="20"/>
         </w:rPr>
-        <w:t xml:space="preserve">Bachelor of Science (BSc) in Electronics Telecommunication &amp; </w:t>
-      </w:r>
-      <w:r>
-        <w:rPr>
-          <w:rFonts w:ascii="Calibri" w:eastAsia="Calibri" w:hAnsi="Calibri" w:cs="Calibri"/>
-          <w:b/>
-          <w:color w:val="000000"/>
-          <w:sz w:val="20"/>
-          <w:szCs w:val="20"/>
-        </w:rPr>
-        <w:t xml:space="preserve">Engineering </w:t>
+        <w:t xml:space="preserve">Bachelor of Science (BSc) in Electronics Telecommunication &amp; Engineering </w:t>
       </w:r>
       <w:r>
         <w:rPr>
@@ -2697,27 +3142,7 @@
           <w:szCs w:val="20"/>
         </w:rPr>
         <w:tab/>
-        <w:t>Passing Year</w:t>
-      </w:r>
-      <w:r>
-        <w:rPr>
-          <w:rFonts w:ascii="Calibri" w:eastAsia="Calibri" w:hAnsi="Calibri" w:cs="Calibri"/>
-          <w:b/>
-          <w:color w:val="000000"/>
-          <w:sz w:val="20"/>
-          <w:szCs w:val="20"/>
-        </w:rPr>
-        <w:t>-</w:t>
-      </w:r>
-      <w:r>
-        <w:rPr>
-          <w:rFonts w:ascii="Calibri" w:eastAsia="Calibri" w:hAnsi="Calibri" w:cs="Calibri"/>
-          <w:b/>
-          <w:color w:val="000000"/>
-          <w:sz w:val="20"/>
-          <w:szCs w:val="20"/>
-        </w:rPr>
-        <w:t>2021</w:t>
+        <w:t>Passing Year-2021</w:t>
       </w:r>
     </w:p>
     <w:p>
@@ -2857,27 +3282,7 @@
           <w:szCs w:val="20"/>
         </w:rPr>
         <w:tab/>
-        <w:t>Passing Year</w:t>
-      </w:r>
-      <w:r>
-        <w:rPr>
-          <w:rFonts w:ascii="Calibri" w:eastAsia="Calibri" w:hAnsi="Calibri" w:cs="Calibri"/>
-          <w:b/>
-          <w:color w:val="000000"/>
-          <w:sz w:val="20"/>
-          <w:szCs w:val="20"/>
-        </w:rPr>
-        <w:t>-</w:t>
-      </w:r>
-      <w:r>
-        <w:rPr>
-          <w:rFonts w:ascii="Calibri" w:eastAsia="Calibri" w:hAnsi="Calibri" w:cs="Calibri"/>
-          <w:b/>
-          <w:color w:val="000000"/>
-          <w:sz w:val="20"/>
-          <w:szCs w:val="20"/>
-        </w:rPr>
-        <w:t>2015</w:t>
+        <w:t>Passing Year-2015</w:t>
       </w:r>
     </w:p>
     <w:p>
@@ -2908,7 +3313,29 @@
           <w:sz w:val="20"/>
           <w:szCs w:val="20"/>
         </w:rPr>
-        <w:t xml:space="preserve">Hazera Taju Degree College (Chattogram, Bangladesh)  </w:t>
+        <w:t xml:space="preserve">Hazera </w:t>
+      </w:r>
+      <w:proofErr w:type="spellStart"/>
+      <w:r>
+        <w:rPr>
+          <w:rFonts w:ascii="Calibri" w:eastAsia="Calibri" w:hAnsi="Calibri" w:cs="Calibri"/>
+          <w:i/>
+          <w:color w:val="000000"/>
+          <w:sz w:val="20"/>
+          <w:szCs w:val="20"/>
+        </w:rPr>
+        <w:t>Taju</w:t>
+      </w:r>
+      <w:proofErr w:type="spellEnd"/>
+      <w:r>
+        <w:rPr>
+          <w:rFonts w:ascii="Calibri" w:eastAsia="Calibri" w:hAnsi="Calibri" w:cs="Calibri"/>
+          <w:i/>
+          <w:color w:val="000000"/>
+          <w:sz w:val="20"/>
+          <w:szCs w:val="20"/>
+        </w:rPr>
+        <w:t xml:space="preserve"> Degree College (Chattogram, Bangladesh)  </w:t>
       </w:r>
     </w:p>
     <w:p>
@@ -3016,27 +3443,7 @@
           <w:szCs w:val="20"/>
         </w:rPr>
         <w:tab/>
-        <w:t>Passing Year</w:t>
-      </w:r>
-      <w:r>
-        <w:rPr>
-          <w:rFonts w:ascii="Calibri" w:eastAsia="Calibri" w:hAnsi="Calibri" w:cs="Calibri"/>
-          <w:b/>
-          <w:color w:val="000000"/>
-          <w:sz w:val="20"/>
-          <w:szCs w:val="20"/>
-        </w:rPr>
-        <w:t>-</w:t>
-      </w:r>
-      <w:r>
-        <w:rPr>
-          <w:rFonts w:ascii="Calibri" w:eastAsia="Calibri" w:hAnsi="Calibri" w:cs="Calibri"/>
-          <w:b/>
-          <w:color w:val="000000"/>
-          <w:sz w:val="20"/>
-          <w:szCs w:val="20"/>
-        </w:rPr>
-        <w:t>2013</w:t>
+        <w:t>Passing Year-2013</w:t>
       </w:r>
     </w:p>
     <w:p>
@@ -3059,6 +3466,7 @@
           <w:szCs w:val="20"/>
         </w:rPr>
       </w:pPr>
+      <w:proofErr w:type="spellStart"/>
       <w:r>
         <w:rPr>
           <w:rFonts w:ascii="Calibri" w:eastAsia="Calibri" w:hAnsi="Calibri" w:cs="Calibri"/>
@@ -3067,7 +3475,40 @@
           <w:sz w:val="20"/>
           <w:szCs w:val="20"/>
         </w:rPr>
-        <w:t xml:space="preserve">Chandgaon N.M.C Adorsha High School (Chattogram, Bangladesh) </w:t>
+        <w:t>Chandgaon</w:t>
+      </w:r>
+      <w:proofErr w:type="spellEnd"/>
+      <w:r>
+        <w:rPr>
+          <w:rFonts w:ascii="Calibri" w:eastAsia="Calibri" w:hAnsi="Calibri" w:cs="Calibri"/>
+          <w:i/>
+          <w:color w:val="000000"/>
+          <w:sz w:val="20"/>
+          <w:szCs w:val="20"/>
+        </w:rPr>
+        <w:t xml:space="preserve"> N.M.C </w:t>
+      </w:r>
+      <w:proofErr w:type="spellStart"/>
+      <w:r>
+        <w:rPr>
+          <w:rFonts w:ascii="Calibri" w:eastAsia="Calibri" w:hAnsi="Calibri" w:cs="Calibri"/>
+          <w:i/>
+          <w:color w:val="000000"/>
+          <w:sz w:val="20"/>
+          <w:szCs w:val="20"/>
+        </w:rPr>
+        <w:t>Adorsha</w:t>
+      </w:r>
+      <w:proofErr w:type="spellEnd"/>
+      <w:r>
+        <w:rPr>
+          <w:rFonts w:ascii="Calibri" w:eastAsia="Calibri" w:hAnsi="Calibri" w:cs="Calibri"/>
+          <w:i/>
+          <w:color w:val="000000"/>
+          <w:sz w:val="20"/>
+          <w:szCs w:val="20"/>
+        </w:rPr>
+        <w:t xml:space="preserve"> High School (Chattogram, Bangladesh) </w:t>
       </w:r>
     </w:p>
     <w:p>
@@ -3138,7 +3579,7 @@
         <mc:AlternateContent>
           <mc:Choice Requires="wpg">
             <w:drawing>
-              <wp:anchor distT="0" distB="0" distL="114300" distR="114300" simplePos="0" relativeHeight="251663360" behindDoc="0" locked="0" layoutInCell="1" allowOverlap="1" wp14:anchorId="6FD936B8" wp14:editId="7B152E45">
+              <wp:anchor distT="0" distB="0" distL="114300" distR="114300" simplePos="0" relativeHeight="251663360" behindDoc="0" locked="0" layoutInCell="1" allowOverlap="1" wp14:anchorId="04CC345C" wp14:editId="29015AFB">
                 <wp:simplePos x="0" y="0"/>
                 <wp:positionH relativeFrom="margin">
                   <wp:align>left</wp:align>
@@ -3271,23 +3712,7 @@
                                   <w:b/>
                                   <w:color w:val="FFFFFF" w:themeColor="background1"/>
                                 </w:rPr>
-                                <w:t>PROFESSIONAL TRAINING</w:t>
-                              </w:r>
-                              <w:r>
-                                <w:rPr>
-                                  <w:rFonts w:asciiTheme="majorHAnsi" w:hAnsiTheme="majorHAnsi" w:cstheme="majorHAnsi"/>
-                                  <w:b/>
-                                  <w:color w:val="FFFFFF" w:themeColor="background1"/>
-                                </w:rPr>
-                                <w:t xml:space="preserve"> </w:t>
-                              </w:r>
-                              <w:r>
-                                <w:rPr>
-                                  <w:rFonts w:asciiTheme="majorHAnsi" w:hAnsiTheme="majorHAnsi" w:cstheme="majorHAnsi"/>
-                                  <w:b/>
-                                  <w:color w:val="FFFFFF" w:themeColor="background1"/>
-                                </w:rPr>
-                                <w:t>SUMMERY</w:t>
+                                <w:t>PROFESSIONAL TRAINING SUMMERY</w:t>
                               </w:r>
                             </w:p>
                             <w:p>
@@ -3350,9 +3775,9 @@
               </wp:anchor>
             </w:drawing>
           </mc:Choice>
-          <mc:Fallback xmlns:cx2="http://schemas.microsoft.com/office/drawing/2015/10/21/chartex" xmlns:cx3="http://schemas.microsoft.com/office/drawing/2016/5/9/chartex" xmlns:cx4="http://schemas.microsoft.com/office/drawing/2016/5/10/chartex" xmlns:cx5="http://schemas.microsoft.com/office/drawing/2016/5/11/chartex" xmlns:cx6="http://schemas.microsoft.com/office/drawing/2016/5/12/chartex" xmlns:cx7="http://schemas.microsoft.com/office/drawing/2016/5/13/chartex" xmlns:cx8="http://schemas.microsoft.com/office/drawing/2016/5/14/chartex" xmlns:aink="http://schemas.microsoft.com/office/drawing/2016/ink" xmlns:am3d="http://schemas.microsoft.com/office/drawing/2017/model3d" xmlns:w16cex="http://schemas.microsoft.com/office/word/2018/wordml/cex" xmlns:w16cid="http://schemas.microsoft.com/office/word/2016/wordml/cid" xmlns:w16="http://schemas.microsoft.com/office/word/2018/wordml" xmlns:w16sdtdh="http://schemas.microsoft.com/office/word/2020/wordml/sdtdatahash">
+          <mc:Fallback>
             <w:pict>
-              <v:group w14:anchorId="6FD936B8" id="Group 36" o:spid="_x0000_s1038" style="position:absolute;left:0;text-align:left;margin-left:0;margin-top:3.95pt;width:608pt;height:19pt;z-index:251663360;mso-position-horizontal:left;mso-position-horizontal-relative:margin" coordsize="77215,2415" o:gfxdata="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">
+              <v:group w14:anchorId="04CC345C" id="Group 36" o:spid="_x0000_s1038" style="position:absolute;left:0;text-align:left;margin-left:0;margin-top:3.95pt;width:608pt;height:19pt;z-index:251663360;mso-position-horizontal:left;mso-position-horizontal-relative:margin" coordsize="77215,2415" o:gfxdata="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">
                 <v:line id="Straight Connector 37" o:spid="_x0000_s1039" style="position:absolute;visibility:visible;mso-wrap-style:square" from="20022,1189" to="77215,1189" o:connectortype="straight" o:gfxdata="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" filled="t" fillcolor="black [3213]" strokecolor="black [3213]"/>
                 <v:shape id="Arrow: Pentagon 38" o:spid="_x0000_s1040" type="#_x0000_t15" style="position:absolute;width:22383;height:2415;visibility:visible;mso-wrap-style:square;v-text-anchor:middle" o:gfxdata="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" adj="20435" fillcolor="black [3213]" strokecolor="black [3213]" strokeweight="1.5pt">
                   <v:textbox inset="0,1.44pt,0,0">
@@ -3381,23 +3806,7 @@
                             <w:b/>
                             <w:color w:val="FFFFFF" w:themeColor="background1"/>
                           </w:rPr>
-                          <w:t>PROFESSIONAL TRAINING</w:t>
-                        </w:r>
-                        <w:r>
-                          <w:rPr>
-                            <w:rFonts w:asciiTheme="majorHAnsi" w:hAnsiTheme="majorHAnsi" w:cstheme="majorHAnsi"/>
-                            <w:b/>
-                            <w:color w:val="FFFFFF" w:themeColor="background1"/>
-                          </w:rPr>
-                          <w:t xml:space="preserve"> </w:t>
-                        </w:r>
-                        <w:r>
-                          <w:rPr>
-                            <w:rFonts w:asciiTheme="majorHAnsi" w:hAnsiTheme="majorHAnsi" w:cstheme="majorHAnsi"/>
-                            <w:b/>
-                            <w:color w:val="FFFFFF" w:themeColor="background1"/>
-                          </w:rPr>
-                          <w:t>SUMMERY</w:t>
+                          <w:t>PROFESSIONAL TRAINING SUMMERY</w:t>
                         </w:r>
                       </w:p>
                       <w:p>
@@ -3742,7 +4151,24 @@
           <w:szCs w:val="20"/>
         </w:rPr>
         <w:tab/>
-        <w:t xml:space="preserve">Erevo Technologies Limited </w:t>
+      </w:r>
+      <w:proofErr w:type="spellStart"/>
+      <w:r>
+        <w:rPr>
+          <w:rFonts w:asciiTheme="majorHAnsi" w:hAnsiTheme="majorHAnsi"/>
+          <w:sz w:val="20"/>
+          <w:szCs w:val="20"/>
+        </w:rPr>
+        <w:t>Erevo</w:t>
+      </w:r>
+      <w:proofErr w:type="spellEnd"/>
+      <w:r>
+        <w:rPr>
+          <w:rFonts w:asciiTheme="majorHAnsi" w:hAnsiTheme="majorHAnsi"/>
+          <w:sz w:val="20"/>
+          <w:szCs w:val="20"/>
+        </w:rPr>
+        <w:t xml:space="preserve"> Technologies Limited </w:t>
       </w:r>
     </w:p>
     <w:p>
@@ -3786,7 +4212,24 @@
           <w:szCs w:val="20"/>
         </w:rPr>
         <w:tab/>
-        <w:t>Erevo Technologies Limited, Chittagong</w:t>
+      </w:r>
+      <w:proofErr w:type="spellStart"/>
+      <w:r>
+        <w:rPr>
+          <w:rFonts w:asciiTheme="majorHAnsi" w:hAnsiTheme="majorHAnsi"/>
+          <w:sz w:val="20"/>
+          <w:szCs w:val="20"/>
+        </w:rPr>
+        <w:t>Erevo</w:t>
+      </w:r>
+      <w:proofErr w:type="spellEnd"/>
+      <w:r>
+        <w:rPr>
+          <w:rFonts w:asciiTheme="majorHAnsi" w:hAnsiTheme="majorHAnsi"/>
+          <w:sz w:val="20"/>
+          <w:szCs w:val="20"/>
+        </w:rPr>
+        <w:t xml:space="preserve"> Technologies Limited, Chittagong</w:t>
       </w:r>
     </w:p>
     <w:p>
@@ -3894,7 +4337,24 @@
           <w:szCs w:val="20"/>
         </w:rPr>
         <w:tab/>
-        <w:t xml:space="preserve">Erevo Technologies Limited </w:t>
+      </w:r>
+      <w:proofErr w:type="spellStart"/>
+      <w:r>
+        <w:rPr>
+          <w:rFonts w:asciiTheme="majorHAnsi" w:hAnsiTheme="majorHAnsi"/>
+          <w:sz w:val="20"/>
+          <w:szCs w:val="20"/>
+        </w:rPr>
+        <w:t>Erevo</w:t>
+      </w:r>
+      <w:proofErr w:type="spellEnd"/>
+      <w:r>
+        <w:rPr>
+          <w:rFonts w:asciiTheme="majorHAnsi" w:hAnsiTheme="majorHAnsi"/>
+          <w:sz w:val="20"/>
+          <w:szCs w:val="20"/>
+        </w:rPr>
+        <w:t xml:space="preserve"> Technologies Limited </w:t>
       </w:r>
     </w:p>
     <w:p>
@@ -3938,7 +4398,24 @@
           <w:szCs w:val="20"/>
         </w:rPr>
         <w:tab/>
-        <w:t xml:space="preserve">Erevo Technologies Limited, Chittagong  </w:t>
+      </w:r>
+      <w:proofErr w:type="spellStart"/>
+      <w:r>
+        <w:rPr>
+          <w:rFonts w:asciiTheme="majorHAnsi" w:hAnsiTheme="majorHAnsi"/>
+          <w:sz w:val="20"/>
+          <w:szCs w:val="20"/>
+        </w:rPr>
+        <w:t>Erevo</w:t>
+      </w:r>
+      <w:proofErr w:type="spellEnd"/>
+      <w:r>
+        <w:rPr>
+          <w:rFonts w:asciiTheme="majorHAnsi" w:hAnsiTheme="majorHAnsi"/>
+          <w:sz w:val="20"/>
+          <w:szCs w:val="20"/>
+        </w:rPr>
+        <w:t xml:space="preserve"> Technologies Limited, Chittagong  </w:t>
       </w:r>
     </w:p>
     <w:p>
@@ -4015,6 +4492,7 @@
           <w:szCs w:val="19"/>
         </w:rPr>
         <w:tab/>
+        <w:t xml:space="preserve">: </w:t>
       </w:r>
       <w:r>
         <w:rPr>
@@ -4023,24 +4501,7 @@
           <w:sz w:val="19"/>
           <w:szCs w:val="19"/>
         </w:rPr>
-        <w:t xml:space="preserve">: </w:t>
-      </w:r>
-      <w:r>
-        <w:rPr>
-          <w:rFonts w:ascii="Calibri" w:eastAsia="Calibri" w:hAnsi="Calibri" w:cs="Calibri"/>
-          <w:color w:val="000000"/>
-          <w:sz w:val="19"/>
-          <w:szCs w:val="19"/>
-        </w:rPr>
         <w:tab/>
-      </w:r>
-      <w:r>
-        <w:rPr>
-          <w:rFonts w:ascii="Calibri" w:eastAsia="Calibri" w:hAnsi="Calibri" w:cs="Calibri"/>
-          <w:color w:val="000000"/>
-          <w:sz w:val="19"/>
-          <w:szCs w:val="19"/>
-        </w:rPr>
         <w:t xml:space="preserve">3 Months </w:t>
       </w:r>
     </w:p>
@@ -4088,6 +4549,7 @@
           <w:szCs w:val="19"/>
         </w:rPr>
         <w:tab/>
+        <w:t xml:space="preserve">: </w:t>
       </w:r>
       <w:r>
         <w:rPr>
@@ -4096,8 +4558,9 @@
           <w:sz w:val="19"/>
           <w:szCs w:val="19"/>
         </w:rPr>
-        <w:t xml:space="preserve">: </w:t>
-      </w:r>
+        <w:tab/>
+      </w:r>
+      <w:proofErr w:type="spellStart"/>
       <w:r>
         <w:rPr>
           <w:rFonts w:ascii="Calibri" w:eastAsia="Calibri" w:hAnsi="Calibri" w:cs="Calibri"/>
@@ -4105,8 +4568,9 @@
           <w:sz w:val="19"/>
           <w:szCs w:val="19"/>
         </w:rPr>
-        <w:tab/>
-      </w:r>
+        <w:t>Erevo</w:t>
+      </w:r>
+      <w:proofErr w:type="spellEnd"/>
       <w:r>
         <w:rPr>
           <w:rFonts w:ascii="Calibri" w:eastAsia="Calibri" w:hAnsi="Calibri" w:cs="Calibri"/>
@@ -4114,7 +4578,7 @@
           <w:sz w:val="19"/>
           <w:szCs w:val="19"/>
         </w:rPr>
-        <w:t xml:space="preserve">Erevo Technologies Limited </w:t>
+        <w:t xml:space="preserve"> Technologies Limited </w:t>
       </w:r>
     </w:p>
     <w:p>
@@ -4161,6 +4625,7 @@
           <w:szCs w:val="19"/>
         </w:rPr>
         <w:tab/>
+        <w:t xml:space="preserve">: </w:t>
       </w:r>
       <w:r>
         <w:rPr>
@@ -4169,8 +4634,9 @@
           <w:sz w:val="19"/>
           <w:szCs w:val="19"/>
         </w:rPr>
-        <w:t xml:space="preserve">: </w:t>
-      </w:r>
+        <w:tab/>
+      </w:r>
+      <w:proofErr w:type="spellStart"/>
       <w:r>
         <w:rPr>
           <w:rFonts w:ascii="Calibri" w:eastAsia="Calibri" w:hAnsi="Calibri" w:cs="Calibri"/>
@@ -4178,8 +4644,9 @@
           <w:sz w:val="19"/>
           <w:szCs w:val="19"/>
         </w:rPr>
-        <w:tab/>
-      </w:r>
+        <w:t>Erevo</w:t>
+      </w:r>
+      <w:proofErr w:type="spellEnd"/>
       <w:r>
         <w:rPr>
           <w:rFonts w:ascii="Calibri" w:eastAsia="Calibri" w:hAnsi="Calibri" w:cs="Calibri"/>
@@ -4187,7 +4654,7 @@
           <w:sz w:val="19"/>
           <w:szCs w:val="19"/>
         </w:rPr>
-        <w:t xml:space="preserve">Erevo Technologies Limited, Chittagong </w:t>
+        <w:t xml:space="preserve"> Technologies Limited, Chittagong </w:t>
       </w:r>
     </w:p>
     <w:p>
@@ -4208,6 +4675,7 @@
           <w:szCs w:val="19"/>
         </w:rPr>
       </w:pPr>
+      <w:proofErr w:type="spellStart"/>
       <w:r>
         <w:rPr>
           <w:rFonts w:ascii="Calibri" w:eastAsia="Calibri" w:hAnsi="Calibri" w:cs="Calibri"/>
@@ -4228,6 +4696,7 @@
         </w:rPr>
         <w:t>ikrotik</w:t>
       </w:r>
+      <w:proofErr w:type="spellEnd"/>
       <w:r>
         <w:rPr>
           <w:rFonts w:ascii="Calibri" w:eastAsia="Calibri" w:hAnsi="Calibri" w:cs="Calibri"/>
@@ -4283,6 +4752,7 @@
           <w:szCs w:val="19"/>
         </w:rPr>
         <w:tab/>
+        <w:t xml:space="preserve">: </w:t>
       </w:r>
       <w:r>
         <w:rPr>
@@ -4291,24 +4761,7 @@
           <w:sz w:val="19"/>
           <w:szCs w:val="19"/>
         </w:rPr>
-        <w:t xml:space="preserve">: </w:t>
-      </w:r>
-      <w:r>
-        <w:rPr>
-          <w:rFonts w:ascii="Calibri" w:eastAsia="Calibri" w:hAnsi="Calibri" w:cs="Calibri"/>
-          <w:color w:val="000000"/>
-          <w:sz w:val="19"/>
-          <w:szCs w:val="19"/>
-        </w:rPr>
         <w:tab/>
-      </w:r>
-      <w:r>
-        <w:rPr>
-          <w:rFonts w:ascii="Calibri" w:eastAsia="Calibri" w:hAnsi="Calibri" w:cs="Calibri"/>
-          <w:color w:val="000000"/>
-          <w:sz w:val="19"/>
-          <w:szCs w:val="19"/>
-        </w:rPr>
         <w:t xml:space="preserve">3 Days </w:t>
       </w:r>
     </w:p>
@@ -4356,6 +4809,7 @@
           <w:szCs w:val="19"/>
         </w:rPr>
         <w:tab/>
+        <w:t xml:space="preserve">: </w:t>
       </w:r>
       <w:r>
         <w:rPr>
@@ -4364,8 +4818,9 @@
           <w:sz w:val="19"/>
           <w:szCs w:val="19"/>
         </w:rPr>
-        <w:t xml:space="preserve">: </w:t>
-      </w:r>
+        <w:tab/>
+      </w:r>
+      <w:proofErr w:type="spellStart"/>
       <w:r>
         <w:rPr>
           <w:rFonts w:ascii="Calibri" w:eastAsia="Calibri" w:hAnsi="Calibri" w:cs="Calibri"/>
@@ -4373,8 +4828,9 @@
           <w:sz w:val="19"/>
           <w:szCs w:val="19"/>
         </w:rPr>
-        <w:tab/>
-      </w:r>
+        <w:t>Erevo</w:t>
+      </w:r>
+      <w:proofErr w:type="spellEnd"/>
       <w:r>
         <w:rPr>
           <w:rFonts w:ascii="Calibri" w:eastAsia="Calibri" w:hAnsi="Calibri" w:cs="Calibri"/>
@@ -4382,7 +4838,7 @@
           <w:sz w:val="19"/>
           <w:szCs w:val="19"/>
         </w:rPr>
-        <w:t xml:space="preserve">Erevo Technologies Limited </w:t>
+        <w:t xml:space="preserve"> Technologies Limited </w:t>
       </w:r>
     </w:p>
     <w:p>
@@ -4429,6 +4885,7 @@
           <w:szCs w:val="19"/>
         </w:rPr>
         <w:tab/>
+        <w:t>:</w:t>
       </w:r>
       <w:r>
         <w:rPr>
@@ -4437,8 +4894,9 @@
           <w:sz w:val="19"/>
           <w:szCs w:val="19"/>
         </w:rPr>
-        <w:t>:</w:t>
-      </w:r>
+        <w:tab/>
+      </w:r>
+      <w:proofErr w:type="spellStart"/>
       <w:r>
         <w:rPr>
           <w:rFonts w:ascii="Calibri" w:eastAsia="Calibri" w:hAnsi="Calibri" w:cs="Calibri"/>
@@ -4446,8 +4904,9 @@
           <w:sz w:val="19"/>
           <w:szCs w:val="19"/>
         </w:rPr>
-        <w:tab/>
-      </w:r>
+        <w:t>Erevo</w:t>
+      </w:r>
+      <w:proofErr w:type="spellEnd"/>
       <w:r>
         <w:rPr>
           <w:rFonts w:ascii="Calibri" w:eastAsia="Calibri" w:hAnsi="Calibri" w:cs="Calibri"/>
@@ -4455,7 +4914,7 @@
           <w:sz w:val="19"/>
           <w:szCs w:val="19"/>
         </w:rPr>
-        <w:t xml:space="preserve">Erevo Technologies Limited, Chittagong </w:t>
+        <w:t xml:space="preserve"> Technologies Limited, Chittagong </w:t>
       </w:r>
     </w:p>
     <w:p>
@@ -4531,6 +4990,7 @@
           <w:szCs w:val="19"/>
         </w:rPr>
         <w:tab/>
+        <w:t xml:space="preserve">: </w:t>
       </w:r>
       <w:r>
         <w:rPr>
@@ -4539,24 +4999,7 @@
           <w:sz w:val="19"/>
           <w:szCs w:val="19"/>
         </w:rPr>
-        <w:t xml:space="preserve">: </w:t>
-      </w:r>
-      <w:r>
-        <w:rPr>
-          <w:rFonts w:ascii="Calibri" w:eastAsia="Calibri" w:hAnsi="Calibri" w:cs="Calibri"/>
-          <w:color w:val="000000"/>
-          <w:sz w:val="19"/>
-          <w:szCs w:val="19"/>
-        </w:rPr>
         <w:tab/>
-      </w:r>
-      <w:r>
-        <w:rPr>
-          <w:rFonts w:ascii="Calibri" w:eastAsia="Calibri" w:hAnsi="Calibri" w:cs="Calibri"/>
-          <w:color w:val="000000"/>
-          <w:sz w:val="19"/>
-          <w:szCs w:val="19"/>
-        </w:rPr>
         <w:t xml:space="preserve">3 Months </w:t>
       </w:r>
     </w:p>
@@ -4604,6 +5047,7 @@
           <w:szCs w:val="19"/>
         </w:rPr>
         <w:tab/>
+        <w:t xml:space="preserve">: </w:t>
       </w:r>
       <w:r>
         <w:rPr>
@@ -4612,24 +5056,7 @@
           <w:sz w:val="19"/>
           <w:szCs w:val="19"/>
         </w:rPr>
-        <w:t xml:space="preserve">: </w:t>
-      </w:r>
-      <w:r>
-        <w:rPr>
-          <w:rFonts w:ascii="Calibri" w:eastAsia="Calibri" w:hAnsi="Calibri" w:cs="Calibri"/>
-          <w:color w:val="000000"/>
-          <w:sz w:val="19"/>
-          <w:szCs w:val="19"/>
-        </w:rPr>
         <w:tab/>
-      </w:r>
-      <w:r>
-        <w:rPr>
-          <w:rFonts w:ascii="Calibri" w:eastAsia="Calibri" w:hAnsi="Calibri" w:cs="Calibri"/>
-          <w:color w:val="000000"/>
-          <w:sz w:val="19"/>
-          <w:szCs w:val="19"/>
-        </w:rPr>
         <w:t xml:space="preserve">Grey Goose English Studio </w:t>
       </w:r>
     </w:p>
@@ -4678,6 +5105,7 @@
           <w:szCs w:val="19"/>
         </w:rPr>
         <w:tab/>
+        <w:t xml:space="preserve">: </w:t>
       </w:r>
       <w:r>
         <w:rPr>
@@ -4686,24 +5114,7 @@
           <w:sz w:val="19"/>
           <w:szCs w:val="19"/>
         </w:rPr>
-        <w:t xml:space="preserve">: </w:t>
-      </w:r>
-      <w:r>
-        <w:rPr>
-          <w:rFonts w:ascii="Calibri" w:eastAsia="Calibri" w:hAnsi="Calibri" w:cs="Calibri"/>
-          <w:color w:val="000000"/>
-          <w:sz w:val="19"/>
-          <w:szCs w:val="19"/>
-        </w:rPr>
         <w:tab/>
-      </w:r>
-      <w:r>
-        <w:rPr>
-          <w:rFonts w:ascii="Calibri" w:eastAsia="Calibri" w:hAnsi="Calibri" w:cs="Calibri"/>
-          <w:color w:val="000000"/>
-          <w:sz w:val="19"/>
-          <w:szCs w:val="19"/>
-        </w:rPr>
         <w:t xml:space="preserve">Grey Goose English Studio, Chittagong </w:t>
       </w:r>
     </w:p>
@@ -4726,26 +5137,6 @@
           <w:szCs w:val="19"/>
         </w:rPr>
       </w:pPr>
-    </w:p>
-    <w:p>
-      <w:pPr>
-        <w:widowControl w:val="0"/>
-        <w:pBdr>
-          <w:top w:val="nil"/>
-          <w:left w:val="nil"/>
-          <w:bottom w:val="nil"/>
-          <w:right w:val="nil"/>
-          <w:between w:val="nil"/>
-        </w:pBdr>
-        <w:spacing w:before="12" w:line="496" w:lineRule="auto"/>
-        <w:ind w:left="-90" w:firstLine="90"/>
-        <w:rPr>
-          <w:rFonts w:ascii="Calibri" w:eastAsia="Calibri" w:hAnsi="Calibri" w:cs="Calibri"/>
-          <w:color w:val="000000"/>
-          <w:sz w:val="19"/>
-          <w:szCs w:val="19"/>
-        </w:rPr>
-      </w:pPr>
       <w:r>
         <w:rPr>
           <w:rFonts w:ascii="Calibri" w:eastAsia="Calibri" w:hAnsi="Calibri" w:cs="Calibri"/>
@@ -4757,7 +5148,7 @@
         <mc:AlternateContent>
           <mc:Choice Requires="wpg">
             <w:drawing>
-              <wp:anchor distT="0" distB="0" distL="114300" distR="114300" simplePos="0" relativeHeight="251665408" behindDoc="0" locked="0" layoutInCell="1" allowOverlap="1" wp14:anchorId="769D0FF7" wp14:editId="5DFF53E4">
+              <wp:anchor distT="0" distB="0" distL="114300" distR="114300" simplePos="0" relativeHeight="251664384" behindDoc="0" locked="0" layoutInCell="1" allowOverlap="1" wp14:anchorId="340C1372" wp14:editId="4E52C219">
                 <wp:simplePos x="0" y="0"/>
                 <wp:positionH relativeFrom="margin">
                   <wp:posOffset>57150</wp:posOffset>
@@ -4923,9 +5314,9 @@
               </wp:anchor>
             </w:drawing>
           </mc:Choice>
-          <mc:Fallback xmlns:cx2="http://schemas.microsoft.com/office/drawing/2015/10/21/chartex" xmlns:cx3="http://schemas.microsoft.com/office/drawing/2016/5/9/chartex" xmlns:cx4="http://schemas.microsoft.com/office/drawing/2016/5/10/chartex" xmlns:cx5="http://schemas.microsoft.com/office/drawing/2016/5/11/chartex" xmlns:cx6="http://schemas.microsoft.com/office/drawing/2016/5/12/chartex" xmlns:cx7="http://schemas.microsoft.com/office/drawing/2016/5/13/chartex" xmlns:cx8="http://schemas.microsoft.com/office/drawing/2016/5/14/chartex" xmlns:aink="http://schemas.microsoft.com/office/drawing/2016/ink" xmlns:am3d="http://schemas.microsoft.com/office/drawing/2017/model3d" xmlns:w16cex="http://schemas.microsoft.com/office/word/2018/wordml/cex" xmlns:w16cid="http://schemas.microsoft.com/office/word/2016/wordml/cid" xmlns:w16="http://schemas.microsoft.com/office/word/2018/wordml" xmlns:w16sdtdh="http://schemas.microsoft.com/office/word/2020/wordml/sdtdatahash">
+          <mc:Fallback>
             <w:pict>
-              <v:group w14:anchorId="769D0FF7" id="Group 39" o:spid="_x0000_s1041" style="position:absolute;left:0;text-align:left;margin-left:4.5pt;margin-top:-4.35pt;width:607.95pt;height:19pt;z-index:251665408;mso-position-horizontal-relative:margin;mso-width-relative:margin;mso-height-relative:margin" coordsize="77215,2415" o:gfxdata="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">
+              <v:group w14:anchorId="340C1372" id="Group 39" o:spid="_x0000_s1041" style="position:absolute;left:0;text-align:left;margin-left:4.5pt;margin-top:-4.35pt;width:607.95pt;height:19pt;z-index:251664384;mso-position-horizontal-relative:margin;mso-width-relative:margin;mso-height-relative:margin" coordsize="77215,2415" o:gfxdata="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">
                 <v:line id="Straight Connector 40" o:spid="_x0000_s1042" style="position:absolute;visibility:visible;mso-wrap-style:square" from="20022,1189" to="77215,1189" o:connectortype="straight" o:gfxdata="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" filled="t" fillcolor="black [3213]" strokecolor="black [3213]"/>
                 <v:shape id="Arrow: Pentagon 41" o:spid="_x0000_s1043" type="#_x0000_t15" style="position:absolute;width:22383;height:2415;visibility:visible;mso-wrap-style:square;v-text-anchor:middle" o:gfxdata="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" adj="20435" fillcolor="black [3213]" strokecolor="black [3213]" strokeweight="1.5pt">
                   <v:textbox inset="0,1.44pt,0,0">
@@ -5057,7 +5448,7 @@
         <mc:AlternateContent>
           <mc:Choice Requires="wps">
             <w:drawing>
-              <wp:anchor distT="0" distB="0" distL="114300" distR="114300" simplePos="0" relativeHeight="251670528" behindDoc="0" locked="0" layoutInCell="1" allowOverlap="1" wp14:anchorId="192D8042" wp14:editId="06236400">
+              <wp:anchor distT="0" distB="0" distL="114300" distR="114300" simplePos="0" relativeHeight="251667456" behindDoc="0" locked="0" layoutInCell="1" allowOverlap="1" wp14:anchorId="57ED1013" wp14:editId="3C8E7E52">
                 <wp:simplePos x="0" y="0"/>
                 <wp:positionH relativeFrom="margin">
                   <wp:posOffset>2990850</wp:posOffset>
@@ -5125,7 +5516,7 @@
                                 <w:b/>
                                 <w:szCs w:val="20"/>
                               </w:rPr>
-                              <w:t>Kazi Md. Shahed Hossain</w:t>
+                              <w:t>KAZI MD. SHAHED HOSSAIN</w:t>
                             </w:r>
                           </w:p>
                           <w:p>
@@ -5160,6 +5551,7 @@
                                 <w:szCs w:val="20"/>
                               </w:rPr>
                             </w:pPr>
+                            <w:proofErr w:type="spellStart"/>
                             <w:r>
                               <w:rPr>
                                 <w:rFonts w:asciiTheme="majorHAnsi" w:hAnsiTheme="majorHAnsi" w:cstheme="majorHAnsi"/>
@@ -5167,7 +5559,17 @@
                                 <w:sz w:val="20"/>
                                 <w:szCs w:val="20"/>
                               </w:rPr>
-                              <w:t>Erevo Technologies Ltd.</w:t>
+                              <w:t>Erevo</w:t>
+                            </w:r>
+                            <w:proofErr w:type="spellEnd"/>
+                            <w:r>
+                              <w:rPr>
+                                <w:rFonts w:asciiTheme="majorHAnsi" w:hAnsiTheme="majorHAnsi" w:cstheme="majorHAnsi"/>
+                                <w:i/>
+                                <w:sz w:val="20"/>
+                                <w:szCs w:val="20"/>
+                              </w:rPr>
+                              <w:t xml:space="preserve"> Technologies Ltd.</w:t>
                             </w:r>
                           </w:p>
                           <w:p>
@@ -5246,11 +5648,11 @@
           </mc:Choice>
           <mc:Fallback>
             <w:pict>
-              <v:shapetype w14:anchorId="192D8042" id="_x0000_t202" coordsize="21600,21600" o:spt="202" path="m,l,21600r21600,l21600,xe">
+              <v:shapetype w14:anchorId="57ED1013" id="_x0000_t202" coordsize="21600,21600" o:spt="202" path="m,l,21600r21600,l21600,xe">
                 <v:stroke joinstyle="miter"/>
                 <v:path gradientshapeok="t" o:connecttype="rect"/>
               </v:shapetype>
-              <v:shape id="Text Box 47" o:spid="_x0000_s1044" type="#_x0000_t202" style="position:absolute;margin-left:235.5pt;margin-top:29.85pt;width:229.5pt;height:98.25pt;z-index:251670528;visibility:visible;mso-wrap-style:square;mso-width-percent:0;mso-height-percent:0;mso-wrap-distance-left:9pt;mso-wrap-distance-top:0;mso-wrap-distance-right:9pt;mso-wrap-distance-bottom:0;mso-position-horizontal:absolute;mso-position-horizontal-relative:margin;mso-position-vertical:absolute;mso-position-vertical-relative:text;mso-width-percent:0;mso-height-percent:0;mso-width-relative:margin;mso-height-relative:margin;v-text-anchor:top" o:gfxdata="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" filled="f" stroked="f" strokeweight=".25pt">
+              <v:shape id="Text Box 47" o:spid="_x0000_s1044" type="#_x0000_t202" style="position:absolute;margin-left:235.5pt;margin-top:29.85pt;width:229.5pt;height:98.25pt;z-index:251667456;visibility:visible;mso-wrap-style:square;mso-width-percent:0;mso-height-percent:0;mso-wrap-distance-left:9pt;mso-wrap-distance-top:0;mso-wrap-distance-right:9pt;mso-wrap-distance-bottom:0;mso-position-horizontal:absolute;mso-position-horizontal-relative:margin;mso-position-vertical:absolute;mso-position-vertical-relative:text;mso-width-percent:0;mso-height-percent:0;mso-width-relative:margin;mso-height-relative:margin;v-text-anchor:top" o:gfxdata="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" filled="f" stroked="f" strokeweight=".25pt">
                 <v:textbox>
                   <w:txbxContent>
                     <w:p>
@@ -5289,7 +5691,7 @@
                           <w:b/>
                           <w:szCs w:val="20"/>
                         </w:rPr>
-                        <w:t>Kazi Md. Shahed Hossain</w:t>
+                        <w:t>KAZI MD. SHAHED HOSSAIN</w:t>
                       </w:r>
                     </w:p>
                     <w:p>
@@ -5324,6 +5726,7 @@
                           <w:szCs w:val="20"/>
                         </w:rPr>
                       </w:pPr>
+                      <w:proofErr w:type="spellStart"/>
                       <w:r>
                         <w:rPr>
                           <w:rFonts w:asciiTheme="majorHAnsi" w:hAnsiTheme="majorHAnsi" w:cstheme="majorHAnsi"/>
@@ -5331,7 +5734,17 @@
                           <w:sz w:val="20"/>
                           <w:szCs w:val="20"/>
                         </w:rPr>
-                        <w:t>Erevo Technologies Ltd.</w:t>
+                        <w:t>Erevo</w:t>
+                      </w:r>
+                      <w:proofErr w:type="spellEnd"/>
+                      <w:r>
+                        <w:rPr>
+                          <w:rFonts w:asciiTheme="majorHAnsi" w:hAnsiTheme="majorHAnsi" w:cstheme="majorHAnsi"/>
+                          <w:i/>
+                          <w:sz w:val="20"/>
+                          <w:szCs w:val="20"/>
+                        </w:rPr>
+                        <w:t xml:space="preserve"> Technologies Ltd.</w:t>
                       </w:r>
                     </w:p>
                     <w:p>
@@ -5406,7 +5819,7 @@
         <mc:AlternateContent>
           <mc:Choice Requires="wps">
             <w:drawing>
-              <wp:anchor distT="0" distB="0" distL="114300" distR="114300" simplePos="0" relativeHeight="251668480" behindDoc="0" locked="0" layoutInCell="1" allowOverlap="1" wp14:anchorId="4A340169" wp14:editId="42553490">
+              <wp:anchor distT="0" distB="0" distL="114300" distR="114300" simplePos="0" relativeHeight="251666432" behindDoc="0" locked="0" layoutInCell="1" allowOverlap="1" wp14:anchorId="4190EC53" wp14:editId="6FC71280">
                 <wp:simplePos x="0" y="0"/>
                 <wp:positionH relativeFrom="margin">
                   <wp:align>left</wp:align>
@@ -5624,7 +6037,7 @@
           </mc:Choice>
           <mc:Fallback>
             <w:pict>
-              <v:shape w14:anchorId="4A340169" id="Text Box 46" o:spid="_x0000_s1045" type="#_x0000_t202" style="position:absolute;margin-left:0;margin-top:30.6pt;width:229.5pt;height:102.75pt;z-index:251668480;visibility:visible;mso-wrap-style:square;mso-width-percent:0;mso-height-percent:0;mso-wrap-distance-left:9pt;mso-wrap-distance-top:0;mso-wrap-distance-right:9pt;mso-wrap-distance-bottom:0;mso-position-horizontal:left;mso-position-horizontal-relative:margin;mso-position-vertical:absolute;mso-position-vertical-relative:text;mso-width-percent:0;mso-height-percent:0;mso-width-relative:margin;mso-height-relative:margin;v-text-anchor:top" o:gfxdata="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" filled="f" stroked="f" strokeweight=".5pt">
+              <v:shape w14:anchorId="4190EC53" id="Text Box 46" o:spid="_x0000_s1045" type="#_x0000_t202" style="position:absolute;margin-left:0;margin-top:30.6pt;width:229.5pt;height:102.75pt;z-index:251666432;visibility:visible;mso-wrap-style:square;mso-width-percent:0;mso-height-percent:0;mso-wrap-distance-left:9pt;mso-wrap-distance-top:0;mso-wrap-distance-right:9pt;mso-wrap-distance-bottom:0;mso-position-horizontal:left;mso-position-horizontal-relative:margin;mso-position-vertical:absolute;mso-position-vertical-relative:text;mso-width-percent:0;mso-height-percent:0;mso-width-relative:margin;mso-height-relative:margin;v-text-anchor:top" o:gfxdata="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" filled="f" stroked="f" strokeweight=".5pt">
                 <v:textbox>
                   <w:txbxContent>
                     <w:p>
@@ -5809,7 +6222,7 @@
         <mc:AlternateContent>
           <mc:Choice Requires="wpg">
             <w:drawing>
-              <wp:anchor distT="0" distB="0" distL="114300" distR="114300" simplePos="0" relativeHeight="251667456" behindDoc="0" locked="0" layoutInCell="1" allowOverlap="1" wp14:anchorId="2B54AD10" wp14:editId="6A7FF702">
+              <wp:anchor distT="0" distB="0" distL="114300" distR="114300" simplePos="0" relativeHeight="251665408" behindDoc="0" locked="0" layoutInCell="1" allowOverlap="1" wp14:anchorId="431DBD59" wp14:editId="66F5DB1E">
                 <wp:simplePos x="0" y="0"/>
                 <wp:positionH relativeFrom="margin">
                   <wp:align>left</wp:align>
@@ -5975,11 +6388,11 @@
               </wp:anchor>
             </w:drawing>
           </mc:Choice>
-          <mc:Fallback xmlns:cx2="http://schemas.microsoft.com/office/drawing/2015/10/21/chartex" xmlns:cx3="http://schemas.microsoft.com/office/drawing/2016/5/9/chartex" xmlns:cx4="http://schemas.microsoft.com/office/drawing/2016/5/10/chartex" xmlns:cx5="http://schemas.microsoft.com/office/drawing/2016/5/11/chartex" xmlns:cx6="http://schemas.microsoft.com/office/drawing/2016/5/12/chartex" xmlns:cx7="http://schemas.microsoft.com/office/drawing/2016/5/13/chartex" xmlns:cx8="http://schemas.microsoft.com/office/drawing/2016/5/14/chartex" xmlns:aink="http://schemas.microsoft.com/office/drawing/2016/ink" xmlns:am3d="http://schemas.microsoft.com/office/drawing/2017/model3d" xmlns:w16cex="http://schemas.microsoft.com/office/word/2018/wordml/cex" xmlns:w16cid="http://schemas.microsoft.com/office/word/2016/wordml/cid" xmlns:w16="http://schemas.microsoft.com/office/word/2018/wordml" xmlns:w16sdtdh="http://schemas.microsoft.com/office/word/2020/wordml/sdtdatahash">
+          <mc:Fallback>
             <w:pict>
-              <v:group w14:anchorId="2B54AD10" id="Group 43" o:spid="_x0000_s1044" style="position:absolute;margin-left:0;margin-top:9.9pt;width:607.95pt;height:19pt;z-index:251667456;mso-position-horizontal:left;mso-position-horizontal-relative:margin;mso-width-relative:margin;mso-height-relative:margin" coordsize="77215,2415" o:gfxdata="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">
-                <v:line id="Straight Connector 44" o:spid="_x0000_s1045" style="position:absolute;visibility:visible;mso-wrap-style:square" from="20022,1189" to="77215,1189" o:connectortype="straight" o:gfxdata="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" filled="t" fillcolor="black [3213]" strokecolor="black [3213]"/>
-                <v:shape id="Arrow: Pentagon 45" o:spid="_x0000_s1046" type="#_x0000_t15" style="position:absolute;width:22383;height:2415;visibility:visible;mso-wrap-style:square;v-text-anchor:middle" o:gfxdata="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" adj="20435" fillcolor="black [3213]" strokecolor="black [3213]" strokeweight="1.5pt">
+              <v:group w14:anchorId="431DBD59" id="Group 43" o:spid="_x0000_s1046" style="position:absolute;margin-left:0;margin-top:9.9pt;width:607.95pt;height:19pt;z-index:251665408;mso-position-horizontal:left;mso-position-horizontal-relative:margin;mso-width-relative:margin;mso-height-relative:margin" coordsize="77215,2415" o:gfxdata="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">
+                <v:line id="Straight Connector 44" o:spid="_x0000_s1047" style="position:absolute;visibility:visible;mso-wrap-style:square" from="20022,1189" to="77215,1189" o:connectortype="straight" o:gfxdata="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" filled="t" fillcolor="black [3213]" strokecolor="black [3213]"/>
+                <v:shape id="Arrow: Pentagon 45" o:spid="_x0000_s1048" type="#_x0000_t15" style="position:absolute;width:22383;height:2415;visibility:visible;mso-wrap-style:square;v-text-anchor:middle" o:gfxdata="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" adj="20435" fillcolor="black [3213]" strokecolor="black [3213]" strokeweight="1.5pt">
                   <v:textbox inset="0,1.44pt,0,0">
                     <w:txbxContent>
                       <w:p>
@@ -6091,7 +6504,7 @@
         <mc:AlternateContent>
           <mc:Choice Requires="wpg">
             <w:drawing>
-              <wp:anchor distT="0" distB="0" distL="114300" distR="114300" simplePos="0" relativeHeight="251672576" behindDoc="0" locked="0" layoutInCell="1" allowOverlap="1" wp14:anchorId="281658E7" wp14:editId="7C5D577A">
+              <wp:anchor distT="0" distB="0" distL="114300" distR="114300" simplePos="0" relativeHeight="251668480" behindDoc="0" locked="0" layoutInCell="1" allowOverlap="1" wp14:anchorId="00E3FB4C" wp14:editId="452C4D94">
                 <wp:simplePos x="0" y="0"/>
                 <wp:positionH relativeFrom="margin">
                   <wp:align>left</wp:align>
@@ -6239,9 +6652,9 @@
               </wp:anchor>
             </w:drawing>
           </mc:Choice>
-          <mc:Fallback xmlns:cx2="http://schemas.microsoft.com/office/drawing/2015/10/21/chartex" xmlns:cx3="http://schemas.microsoft.com/office/drawing/2016/5/9/chartex" xmlns:cx4="http://schemas.microsoft.com/office/drawing/2016/5/10/chartex" xmlns:cx5="http://schemas.microsoft.com/office/drawing/2016/5/11/chartex" xmlns:cx6="http://schemas.microsoft.com/office/drawing/2016/5/12/chartex" xmlns:cx7="http://schemas.microsoft.com/office/drawing/2016/5/13/chartex" xmlns:cx8="http://schemas.microsoft.com/office/drawing/2016/5/14/chartex" xmlns:aink="http://schemas.microsoft.com/office/drawing/2016/ink" xmlns:am3d="http://schemas.microsoft.com/office/drawing/2017/model3d" xmlns:w16cex="http://schemas.microsoft.com/office/word/2018/wordml/cex" xmlns:w16cid="http://schemas.microsoft.com/office/word/2016/wordml/cid" xmlns:w16="http://schemas.microsoft.com/office/word/2018/wordml" xmlns:w16sdtdh="http://schemas.microsoft.com/office/word/2020/wordml/sdtdatahash">
+          <mc:Fallback>
             <w:pict>
-              <v:group w14:anchorId="281658E7" id="Group 48" o:spid="_x0000_s1049" style="position:absolute;margin-left:0;margin-top:26.4pt;width:607.95pt;height:19pt;z-index:251672576;mso-position-horizontal:left;mso-position-horizontal-relative:margin;mso-width-relative:margin;mso-height-relative:margin" coordsize="77215,2415" o:gfxdata="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">
+              <v:group w14:anchorId="00E3FB4C" id="Group 48" o:spid="_x0000_s1049" style="position:absolute;margin-left:0;margin-top:26.4pt;width:607.95pt;height:19pt;z-index:251668480;mso-position-horizontal:left;mso-position-horizontal-relative:margin;mso-width-relative:margin;mso-height-relative:margin" coordsize="77215,2415" o:gfxdata="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">
                 <v:line id="Straight Connector 49" o:spid="_x0000_s1050" style="position:absolute;visibility:visible;mso-wrap-style:square" from="20022,1189" to="77215,1189" o:connectortype="straight" o:gfxdata="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" filled="t" fillcolor="black [3213]" strokecolor="black [3213]"/>
                 <v:shape id="Arrow: Pentagon 50" o:spid="_x0000_s1051" type="#_x0000_t15" style="position:absolute;width:22383;height:2415;visibility:visible;mso-wrap-style:square;v-text-anchor:middle" o:gfxdata="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" adj="20435" fillcolor="black [3213]" strokecolor="black [3213]" strokeweight="1.5pt">
                   <v:textbox inset="0,1.44pt,0,0">
@@ -6344,7 +6757,7 @@
         <mc:AlternateContent>
           <mc:Choice Requires="wps">
             <w:drawing>
-              <wp:anchor distT="0" distB="0" distL="114300" distR="114300" simplePos="0" relativeHeight="251673600" behindDoc="0" locked="0" layoutInCell="1" allowOverlap="1" wp14:anchorId="23F1EC8E" wp14:editId="505F9AC3">
+              <wp:anchor distT="0" distB="0" distL="114300" distR="114300" simplePos="0" relativeHeight="251669504" behindDoc="0" locked="0" layoutInCell="1" allowOverlap="1" wp14:anchorId="4FA8FEBB" wp14:editId="21413AAE">
                 <wp:simplePos x="0" y="0"/>
                 <wp:positionH relativeFrom="column">
                   <wp:posOffset>3848100</wp:posOffset>
@@ -6419,7 +6832,7 @@
                                 <w:noProof/>
                               </w:rPr>
                               <w:drawing>
-                                <wp:inline distT="0" distB="0" distL="0" distR="0" wp14:anchorId="2E9AEA4C" wp14:editId="081B3FFA">
+                                <wp:inline distT="0" distB="0" distL="0" distR="0" wp14:anchorId="19B41E79" wp14:editId="2E01C2DA">
                                   <wp:extent cx="878774" cy="403357"/>
                                   <wp:effectExtent l="0" t="0" r="0" b="0"/>
                                   <wp:docPr id="52" name="Picture 52"/>
@@ -6528,7 +6941,16 @@
                                 <w:sz w:val="20"/>
                                 <w:szCs w:val="20"/>
                               </w:rPr>
-                              <w:t>Mohammed Lokman Hossen</w:t>
+                              <w:t>Md.</w:t>
+                            </w:r>
+                            <w:r>
+                              <w:rPr>
+                                <w:rFonts w:ascii="Calibri" w:eastAsia="Calibri" w:hAnsi="Calibri" w:cs="Calibri"/>
+                                <w:color w:val="000000"/>
+                                <w:sz w:val="20"/>
+                                <w:szCs w:val="20"/>
+                              </w:rPr>
+                              <w:t xml:space="preserve"> Lokman Hossen</w:t>
                             </w:r>
                           </w:p>
                           <w:p/>
@@ -6546,9 +6968,9 @@
               </wp:anchor>
             </w:drawing>
           </mc:Choice>
-          <mc:Fallback xmlns:cx2="http://schemas.microsoft.com/office/drawing/2015/10/21/chartex" xmlns:cx3="http://schemas.microsoft.com/office/drawing/2016/5/9/chartex" xmlns:cx4="http://schemas.microsoft.com/office/drawing/2016/5/10/chartex" xmlns:cx5="http://schemas.microsoft.com/office/drawing/2016/5/11/chartex" xmlns:cx6="http://schemas.microsoft.com/office/drawing/2016/5/12/chartex" xmlns:cx7="http://schemas.microsoft.com/office/drawing/2016/5/13/chartex" xmlns:cx8="http://schemas.microsoft.com/office/drawing/2016/5/14/chartex" xmlns:aink="http://schemas.microsoft.com/office/drawing/2016/ink" xmlns:am3d="http://schemas.microsoft.com/office/drawing/2017/model3d" xmlns:w16cex="http://schemas.microsoft.com/office/word/2018/wordml/cex" xmlns:w16cid="http://schemas.microsoft.com/office/word/2016/wordml/cid" xmlns:w16="http://schemas.microsoft.com/office/word/2018/wordml" xmlns:w16sdtdh="http://schemas.microsoft.com/office/word/2020/wordml/sdtdatahash">
+          <mc:Fallback>
             <w:pict>
-              <v:shape w14:anchorId="23F1EC8E" id="Text Box 51" o:spid="_x0000_s1052" type="#_x0000_t202" style="position:absolute;margin-left:303pt;margin-top:.2pt;width:161.75pt;height:94.4pt;z-index:251673600;visibility:visible;mso-wrap-style:square;mso-wrap-distance-left:9pt;mso-wrap-distance-top:0;mso-wrap-distance-right:9pt;mso-wrap-distance-bottom:0;mso-position-horizontal:absolute;mso-position-horizontal-relative:text;mso-position-vertical:absolute;mso-position-vertical-relative:text;v-text-anchor:top" o:gfxdata="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" filled="f" stroked="f" strokeweight=".5pt">
+              <v:shape w14:anchorId="4FA8FEBB" id="Text Box 51" o:spid="_x0000_s1052" type="#_x0000_t202" style="position:absolute;margin-left:303pt;margin-top:.2pt;width:161.75pt;height:94.4pt;z-index:251669504;visibility:visible;mso-wrap-style:square;mso-wrap-distance-left:9pt;mso-wrap-distance-top:0;mso-wrap-distance-right:9pt;mso-wrap-distance-bottom:0;mso-position-horizontal:absolute;mso-position-horizontal-relative:text;mso-position-vertical:absolute;mso-position-vertical-relative:text;v-text-anchor:top" o:gfxdata="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" filled="f" stroked="f" strokeweight=".5pt">
                 <v:textbox>
                   <w:txbxContent>
                     <w:p>
@@ -6594,7 +7016,7 @@
                           <w:noProof/>
                         </w:rPr>
                         <w:drawing>
-                          <wp:inline distT="0" distB="0" distL="0" distR="0" wp14:anchorId="2E9AEA4C" wp14:editId="081B3FFA">
+                          <wp:inline distT="0" distB="0" distL="0" distR="0" wp14:anchorId="19B41E79" wp14:editId="2E01C2DA">
                             <wp:extent cx="878774" cy="403357"/>
                             <wp:effectExtent l="0" t="0" r="0" b="0"/>
                             <wp:docPr id="52" name="Picture 52"/>
@@ -6607,7 +7029,7 @@
                                     <pic:cNvPicPr/>
                                   </pic:nvPicPr>
                                   <pic:blipFill>
-                                    <a:blip r:embed="rId14">
+                                    <a:blip r:embed="rId13">
                                       <a:extLst>
                                         <a:ext uri="{28A0092B-C50C-407E-A947-70E740481C1C}">
                                           <a14:useLocalDpi xmlns:a14="http://schemas.microsoft.com/office/drawing/2010/main" val="0"/>
@@ -6703,7 +7125,16 @@
                           <w:sz w:val="20"/>
                           <w:szCs w:val="20"/>
                         </w:rPr>
-                        <w:t>Mohammed Lokman Hossen</w:t>
+                        <w:t>Md.</w:t>
+                      </w:r>
+                      <w:r>
+                        <w:rPr>
+                          <w:rFonts w:ascii="Calibri" w:eastAsia="Calibri" w:hAnsi="Calibri" w:cs="Calibri"/>
+                          <w:color w:val="000000"/>
+                          <w:sz w:val="20"/>
+                          <w:szCs w:val="20"/>
+                        </w:rPr>
+                        <w:t xml:space="preserve"> Lokman Hossen</w:t>
                       </w:r>
                     </w:p>
                     <w:p/>
@@ -6714,6 +7145,25 @@
           </mc:Fallback>
         </mc:AlternateContent>
       </w:r>
+    </w:p>
+    <w:p>
+      <w:pPr>
+        <w:widowControl w:val="0"/>
+        <w:pBdr>
+          <w:top w:val="nil"/>
+          <w:left w:val="nil"/>
+          <w:bottom w:val="nil"/>
+          <w:right w:val="nil"/>
+          <w:between w:val="nil"/>
+        </w:pBdr>
+        <w:spacing w:line="240" w:lineRule="auto"/>
+        <w:rPr>
+          <w:rFonts w:ascii="Calibri" w:eastAsia="Calibri" w:hAnsi="Calibri" w:cs="Calibri"/>
+          <w:color w:val="000000"/>
+          <w:sz w:val="19"/>
+          <w:szCs w:val="19"/>
+        </w:rPr>
+      </w:pPr>
     </w:p>
     <w:p>
       <w:pPr>
@@ -6745,7 +7195,7 @@
 </file>
 
 <file path=word/endnotes.xml><?xml version="1.0" encoding="utf-8"?>
-<w:endnotes xmlns:wpc="http://schemas.microsoft.com/office/word/2010/wordprocessingCanvas" xmlns:cx="http://schemas.microsoft.com/office/drawing/2014/chartex" xmlns:cx1="http://schemas.microsoft.com/office/drawing/2015/9/8/chartex" xmlns:mc="http://schemas.openxmlformats.org/markup-compatibility/2006" xmlns:o="urn:schemas-microsoft-com:office:office" xmlns:r="http://schemas.openxmlformats.org/officeDocument/2006/relationships" xmlns:m="http://schemas.openxmlformats.org/officeDocument/2006/math" xmlns:v="urn:schemas-microsoft-com:vml" xmlns:wp14="http://schemas.microsoft.com/office/word/2010/wordprocessingDrawing" xmlns:wp="http://schemas.openxmlformats.org/drawingml/2006/wordprocessingDrawing" xmlns:w10="urn:schemas-microsoft-com:office:word" xmlns:w="http://schemas.openxmlformats.org/wordprocessingml/2006/main" xmlns:w14="http://schemas.microsoft.com/office/word/2010/wordml" xmlns:w15="http://schemas.microsoft.com/office/word/2012/wordml" xmlns:w16se="http://schemas.microsoft.com/office/word/2015/wordml/symex" xmlns:wpg="http://schemas.microsoft.com/office/word/2010/wordprocessingGroup" xmlns:wpi="http://schemas.microsoft.com/office/word/2010/wordprocessingInk" xmlns:wne="http://schemas.microsoft.com/office/word/2006/wordml" xmlns:wps="http://schemas.microsoft.com/office/word/2010/wordprocessingShape" mc:Ignorable="w14 w15 w16se wp14">
+<w:endnotes xmlns:wpc="http://schemas.microsoft.com/office/word/2010/wordprocessingCanvas" xmlns:cx="http://schemas.microsoft.com/office/drawing/2014/chartex" xmlns:cx1="http://schemas.microsoft.com/office/drawing/2015/9/8/chartex" xmlns:cx2="http://schemas.microsoft.com/office/drawing/2015/10/21/chartex" xmlns:cx3="http://schemas.microsoft.com/office/drawing/2016/5/9/chartex" xmlns:cx4="http://schemas.microsoft.com/office/drawing/2016/5/10/chartex" xmlns:cx5="http://schemas.microsoft.com/office/drawing/2016/5/11/chartex" xmlns:cx6="http://schemas.microsoft.com/office/drawing/2016/5/12/chartex" xmlns:cx7="http://schemas.microsoft.com/office/drawing/2016/5/13/chartex" xmlns:cx8="http://schemas.microsoft.com/office/drawing/2016/5/14/chartex" xmlns:mc="http://schemas.openxmlformats.org/markup-compatibility/2006" xmlns:aink="http://schemas.microsoft.com/office/drawing/2016/ink" xmlns:am3d="http://schemas.microsoft.com/office/drawing/2017/model3d" xmlns:o="urn:schemas-microsoft-com:office:office" xmlns:r="http://schemas.openxmlformats.org/officeDocument/2006/relationships" xmlns:m="http://schemas.openxmlformats.org/officeDocument/2006/math" xmlns:v="urn:schemas-microsoft-com:vml" xmlns:wp14="http://schemas.microsoft.com/office/word/2010/wordprocessingDrawing" xmlns:wp="http://schemas.openxmlformats.org/drawingml/2006/wordprocessingDrawing" xmlns:w10="urn:schemas-microsoft-com:office:word" xmlns:w="http://schemas.openxmlformats.org/wordprocessingml/2006/main" xmlns:w14="http://schemas.microsoft.com/office/word/2010/wordml" xmlns:w15="http://schemas.microsoft.com/office/word/2012/wordml" xmlns:w16cex="http://schemas.microsoft.com/office/word/2018/wordml/cex" xmlns:w16cid="http://schemas.microsoft.com/office/word/2016/wordml/cid" xmlns:w16="http://schemas.microsoft.com/office/word/2018/wordml" xmlns:w16sdtdh="http://schemas.microsoft.com/office/word/2020/wordml/sdtdatahash" xmlns:w16se="http://schemas.microsoft.com/office/word/2015/wordml/symex" xmlns:wpg="http://schemas.microsoft.com/office/word/2010/wordprocessingGroup" xmlns:wpi="http://schemas.microsoft.com/office/word/2010/wordprocessingInk" xmlns:wne="http://schemas.microsoft.com/office/word/2006/wordml" xmlns:wps="http://schemas.microsoft.com/office/word/2010/wordprocessingShape" mc:Ignorable="w14 w15 w16se w16cid w16 w16cex w16sdtdh wp14">
   <w:endnote w:type="separator" w:id="-1">
     <w:p>
       <w:pPr>
@@ -6770,7 +7220,7 @@
 </file>
 
 <file path=word/footnotes.xml><?xml version="1.0" encoding="utf-8"?>
-<w:footnotes xmlns:wpc="http://schemas.microsoft.com/office/word/2010/wordprocessingCanvas" xmlns:cx="http://schemas.microsoft.com/office/drawing/2014/chartex" xmlns:cx1="http://schemas.microsoft.com/office/drawing/2015/9/8/chartex" xmlns:mc="http://schemas.openxmlformats.org/markup-compatibility/2006" xmlns:o="urn:schemas-microsoft-com:office:office" xmlns:r="http://schemas.openxmlformats.org/officeDocument/2006/relationships" xmlns:m="http://schemas.openxmlformats.org/officeDocument/2006/math" xmlns:v="urn:schemas-microsoft-com:vml" xmlns:wp14="http://schemas.microsoft.com/office/word/2010/wordprocessingDrawing" xmlns:wp="http://schemas.openxmlformats.org/drawingml/2006/wordprocessingDrawing" xmlns:w10="urn:schemas-microsoft-com:office:word" xmlns:w="http://schemas.openxmlformats.org/wordprocessingml/2006/main" xmlns:w14="http://schemas.microsoft.com/office/word/2010/wordml" xmlns:w15="http://schemas.microsoft.com/office/word/2012/wordml" xmlns:w16se="http://schemas.microsoft.com/office/word/2015/wordml/symex" xmlns:wpg="http://schemas.microsoft.com/office/word/2010/wordprocessingGroup" xmlns:wpi="http://schemas.microsoft.com/office/word/2010/wordprocessingInk" xmlns:wne="http://schemas.microsoft.com/office/word/2006/wordml" xmlns:wps="http://schemas.microsoft.com/office/word/2010/wordprocessingShape" mc:Ignorable="w14 w15 w16se wp14">
+<w:footnotes xmlns:wpc="http://schemas.microsoft.com/office/word/2010/wordprocessingCanvas" xmlns:cx="http://schemas.microsoft.com/office/drawing/2014/chartex" xmlns:cx1="http://schemas.microsoft.com/office/drawing/2015/9/8/chartex" xmlns:cx2="http://schemas.microsoft.com/office/drawing/2015/10/21/chartex" xmlns:cx3="http://schemas.microsoft.com/office/drawing/2016/5/9/chartex" xmlns:cx4="http://schemas.microsoft.com/office/drawing/2016/5/10/chartex" xmlns:cx5="http://schemas.microsoft.com/office/drawing/2016/5/11/chartex" xmlns:cx6="http://schemas.microsoft.com/office/drawing/2016/5/12/chartex" xmlns:cx7="http://schemas.microsoft.com/office/drawing/2016/5/13/chartex" xmlns:cx8="http://schemas.microsoft.com/office/drawing/2016/5/14/chartex" xmlns:mc="http://schemas.openxmlformats.org/markup-compatibility/2006" xmlns:aink="http://schemas.microsoft.com/office/drawing/2016/ink" xmlns:am3d="http://schemas.microsoft.com/office/drawing/2017/model3d" xmlns:o="urn:schemas-microsoft-com:office:office" xmlns:r="http://schemas.openxmlformats.org/officeDocument/2006/relationships" xmlns:m="http://schemas.openxmlformats.org/officeDocument/2006/math" xmlns:v="urn:schemas-microsoft-com:vml" xmlns:wp14="http://schemas.microsoft.com/office/word/2010/wordprocessingDrawing" xmlns:wp="http://schemas.openxmlformats.org/drawingml/2006/wordprocessingDrawing" xmlns:w10="urn:schemas-microsoft-com:office:word" xmlns:w="http://schemas.openxmlformats.org/wordprocessingml/2006/main" xmlns:w14="http://schemas.microsoft.com/office/word/2010/wordml" xmlns:w15="http://schemas.microsoft.com/office/word/2012/wordml" xmlns:w16cex="http://schemas.microsoft.com/office/word/2018/wordml/cex" xmlns:w16cid="http://schemas.microsoft.com/office/word/2016/wordml/cid" xmlns:w16="http://schemas.microsoft.com/office/word/2018/wordml" xmlns:w16sdtdh="http://schemas.microsoft.com/office/word/2020/wordml/sdtdatahash" xmlns:w16se="http://schemas.microsoft.com/office/word/2015/wordml/symex" xmlns:wpg="http://schemas.microsoft.com/office/word/2010/wordprocessingGroup" xmlns:wpi="http://schemas.microsoft.com/office/word/2010/wordprocessingInk" xmlns:wne="http://schemas.microsoft.com/office/word/2006/wordml" xmlns:wps="http://schemas.microsoft.com/office/word/2010/wordprocessingShape" mc:Ignorable="w14 w15 w16se w16cid w16 w16cex w16sdtdh wp14">
   <w:footnote w:type="separator" w:id="-1">
     <w:p>
       <w:pPr>
@@ -6795,7 +7245,7 @@
 </file>
 
 <file path=word/numbering.xml><?xml version="1.0" encoding="utf-8"?>
-<w:numbering xmlns:wpc="http://schemas.microsoft.com/office/word/2010/wordprocessingCanvas" xmlns:cx="http://schemas.microsoft.com/office/drawing/2014/chartex" xmlns:cx1="http://schemas.microsoft.com/office/drawing/2015/9/8/chartex" xmlns:mc="http://schemas.openxmlformats.org/markup-compatibility/2006" xmlns:o="urn:schemas-microsoft-com:office:office" xmlns:r="http://schemas.openxmlformats.org/officeDocument/2006/relationships" xmlns:m="http://schemas.openxmlformats.org/officeDocument/2006/math" xmlns:v="urn:schemas-microsoft-com:vml" xmlns:wp14="http://schemas.microsoft.com/office/word/2010/wordprocessingDrawing" xmlns:wp="http://schemas.openxmlformats.org/drawingml/2006/wordprocessingDrawing" xmlns:w10="urn:schemas-microsoft-com:office:word" xmlns:w="http://schemas.openxmlformats.org/wordprocessingml/2006/main" xmlns:w14="http://schemas.microsoft.com/office/word/2010/wordml" xmlns:w15="http://schemas.microsoft.com/office/word/2012/wordml" xmlns:w16se="http://schemas.microsoft.com/office/word/2015/wordml/symex" xmlns:wpg="http://schemas.microsoft.com/office/word/2010/wordprocessingGroup" xmlns:wpi="http://schemas.microsoft.com/office/word/2010/wordprocessingInk" xmlns:wne="http://schemas.microsoft.com/office/word/2006/wordml" xmlns:wps="http://schemas.microsoft.com/office/word/2010/wordprocessingShape" mc:Ignorable="w14 w15 w16se wp14">
+<w:numbering xmlns:wpc="http://schemas.microsoft.com/office/word/2010/wordprocessingCanvas" xmlns:cx="http://schemas.microsoft.com/office/drawing/2014/chartex" xmlns:cx1="http://schemas.microsoft.com/office/drawing/2015/9/8/chartex" xmlns:cx2="http://schemas.microsoft.com/office/drawing/2015/10/21/chartex" xmlns:cx3="http://schemas.microsoft.com/office/drawing/2016/5/9/chartex" xmlns:cx4="http://schemas.microsoft.com/office/drawing/2016/5/10/chartex" xmlns:cx5="http://schemas.microsoft.com/office/drawing/2016/5/11/chartex" xmlns:cx6="http://schemas.microsoft.com/office/drawing/2016/5/12/chartex" xmlns:cx7="http://schemas.microsoft.com/office/drawing/2016/5/13/chartex" xmlns:cx8="http://schemas.microsoft.com/office/drawing/2016/5/14/chartex" xmlns:mc="http://schemas.openxmlformats.org/markup-compatibility/2006" xmlns:aink="http://schemas.microsoft.com/office/drawing/2016/ink" xmlns:am3d="http://schemas.microsoft.com/office/drawing/2017/model3d" xmlns:o="urn:schemas-microsoft-com:office:office" xmlns:r="http://schemas.openxmlformats.org/officeDocument/2006/relationships" xmlns:m="http://schemas.openxmlformats.org/officeDocument/2006/math" xmlns:v="urn:schemas-microsoft-com:vml" xmlns:wp14="http://schemas.microsoft.com/office/word/2010/wordprocessingDrawing" xmlns:wp="http://schemas.openxmlformats.org/drawingml/2006/wordprocessingDrawing" xmlns:w10="urn:schemas-microsoft-com:office:word" xmlns:w="http://schemas.openxmlformats.org/wordprocessingml/2006/main" xmlns:w14="http://schemas.microsoft.com/office/word/2010/wordml" xmlns:w15="http://schemas.microsoft.com/office/word/2012/wordml" xmlns:w16cex="http://schemas.microsoft.com/office/word/2018/wordml/cex" xmlns:w16cid="http://schemas.microsoft.com/office/word/2016/wordml/cid" xmlns:w16="http://schemas.microsoft.com/office/word/2018/wordml" xmlns:w16sdtdh="http://schemas.microsoft.com/office/word/2020/wordml/sdtdatahash" xmlns:w16se="http://schemas.microsoft.com/office/word/2015/wordml/symex" xmlns:wpg="http://schemas.microsoft.com/office/word/2010/wordprocessingGroup" xmlns:wpi="http://schemas.microsoft.com/office/word/2010/wordprocessingInk" xmlns:wne="http://schemas.microsoft.com/office/word/2006/wordml" xmlns:wps="http://schemas.microsoft.com/office/word/2010/wordprocessingShape" mc:Ignorable="w14 w15 w16se w16cid w16 w16cex w16sdtdh wp14">
   <w:numPicBullet w:numPicBulletId="0">
     <w:pict>
       <v:shapetype id="_x0000_t75" coordsize="21600,21600" o:spt="75" o:preferrelative="t" path="m@4@5l@4@11@9@11@9@5xe" filled="f" stroked="f">
@@ -6817,7 +7267,7 @@
         <v:path o:extrusionok="f" gradientshapeok="t" o:connecttype="rect"/>
         <o:lock v:ext="edit" aspectratio="t"/>
       </v:shapetype>
-      <v:shape id="_x0000_i1027" type="#_x0000_t75" style="width:11.25pt;height:11.25pt" o:bullet="t">
+      <v:shape id="_x0000_i1070" type="#_x0000_t75" style="width:11.4pt;height:11.4pt" o:bullet="t">
         <v:imagedata r:id="rId1" o:title="msoBF5B"/>
       </v:shape>
     </w:pict>
@@ -7406,7 +7856,7 @@
 </file>
 
 <file path=word/styles.xml><?xml version="1.0" encoding="utf-8"?>
-<w:styles xmlns:mc="http://schemas.openxmlformats.org/markup-compatibility/2006" xmlns:r="http://schemas.openxmlformats.org/officeDocument/2006/relationships" xmlns:w="http://schemas.openxmlformats.org/wordprocessingml/2006/main" xmlns:w14="http://schemas.microsoft.com/office/word/2010/wordml" xmlns:w15="http://schemas.microsoft.com/office/word/2012/wordml" xmlns:w16se="http://schemas.microsoft.com/office/word/2015/wordml/symex" mc:Ignorable="w14 w15 w16se">
+<w:styles xmlns:mc="http://schemas.openxmlformats.org/markup-compatibility/2006" xmlns:r="http://schemas.openxmlformats.org/officeDocument/2006/relationships" xmlns:w="http://schemas.openxmlformats.org/wordprocessingml/2006/main" xmlns:w14="http://schemas.microsoft.com/office/word/2010/wordml" xmlns:w15="http://schemas.microsoft.com/office/word/2012/wordml" xmlns:w16cex="http://schemas.microsoft.com/office/word/2018/wordml/cex" xmlns:w16cid="http://schemas.microsoft.com/office/word/2016/wordml/cid" xmlns:w16="http://schemas.microsoft.com/office/word/2018/wordml" xmlns:w16sdtdh="http://schemas.microsoft.com/office/word/2020/wordml/sdtdatahash" xmlns:w16se="http://schemas.microsoft.com/office/word/2015/wordml/symex" mc:Ignorable="w14 w15 w16se w16cid w16 w16cex w16sdtdh">
   <w:docDefaults>
     <w:rPrDefault>
       <w:rPr>
@@ -7422,7 +7872,7 @@
       </w:pPr>
     </w:pPrDefault>
   </w:docDefaults>
-  <w:latentStyles w:defLockedState="0" w:defUIPriority="99" w:defSemiHidden="0" w:defUnhideWhenUsed="0" w:defQFormat="0" w:count="371">
+  <w:latentStyles w:defLockedState="0" w:defUIPriority="99" w:defSemiHidden="0" w:defUnhideWhenUsed="0" w:defQFormat="0" w:count="376">
     <w:lsdException w:name="Normal" w:uiPriority="0" w:qFormat="1"/>
     <w:lsdException w:name="heading 1" w:uiPriority="9" w:qFormat="1"/>
     <w:lsdException w:name="heading 2" w:semiHidden="1" w:uiPriority="9" w:unhideWhenUsed="1" w:qFormat="1"/>
@@ -7528,7 +7978,6 @@
     <w:lsdException w:name="HTML Sample" w:semiHidden="1" w:unhideWhenUsed="1"/>
     <w:lsdException w:name="HTML Typewriter" w:semiHidden="1" w:unhideWhenUsed="1"/>
     <w:lsdException w:name="HTML Variable" w:semiHidden="1" w:unhideWhenUsed="1"/>
-    <w:lsdException w:name="Normal Table" w:semiHidden="1" w:unhideWhenUsed="1"/>
     <w:lsdException w:name="annotation subject" w:semiHidden="1" w:unhideWhenUsed="1"/>
     <w:lsdException w:name="No List" w:semiHidden="1" w:unhideWhenUsed="1"/>
     <w:lsdException w:name="Outline List 1" w:semiHidden="1" w:unhideWhenUsed="1"/>
@@ -7571,11 +8020,8 @@
     <w:lsdException w:name="Table Contemporary" w:semiHidden="1" w:unhideWhenUsed="1"/>
     <w:lsdException w:name="Table Elegant" w:semiHidden="1" w:unhideWhenUsed="1"/>
     <w:lsdException w:name="Table Professional" w:semiHidden="1" w:unhideWhenUsed="1"/>
-    <w:lsdException w:name="Table Subtle 1" w:semiHidden="1" w:unhideWhenUsed="1"/>
     <w:lsdException w:name="Table Subtle 2" w:semiHidden="1" w:unhideWhenUsed="1"/>
     <w:lsdException w:name="Table Web 1" w:semiHidden="1" w:unhideWhenUsed="1"/>
-    <w:lsdException w:name="Table Web 2" w:semiHidden="1" w:unhideWhenUsed="1"/>
-    <w:lsdException w:name="Table Web 3" w:semiHidden="1" w:unhideWhenUsed="1"/>
     <w:lsdException w:name="Balloon Text" w:semiHidden="1" w:unhideWhenUsed="1"/>
     <w:lsdException w:name="Table Grid" w:uiPriority="39"/>
     <w:lsdException w:name="Table Theme" w:semiHidden="1" w:unhideWhenUsed="1"/>
@@ -7794,6 +8240,11 @@
     <w:lsdException w:name="List Table 5 Dark Accent 6" w:uiPriority="50"/>
     <w:lsdException w:name="List Table 6 Colorful Accent 6" w:uiPriority="51"/>
     <w:lsdException w:name="List Table 7 Colorful Accent 6" w:uiPriority="52"/>
+    <w:lsdException w:name="Mention" w:semiHidden="1" w:unhideWhenUsed="1"/>
+    <w:lsdException w:name="Smart Hyperlink" w:semiHidden="1" w:unhideWhenUsed="1"/>
+    <w:lsdException w:name="Hashtag" w:semiHidden="1" w:unhideWhenUsed="1"/>
+    <w:lsdException w:name="Unresolved Mention" w:semiHidden="1" w:unhideWhenUsed="1"/>
+    <w:lsdException w:name="Smart Link" w:semiHidden="1" w:unhideWhenUsed="1"/>
   </w:latentStyles>
   <w:style w:type="paragraph" w:default="1" w:styleId="Normal">
     <w:name w:val="Normal"/>

</xml_diff>